<commit_message>
Updated cars and repair orders table in outline
Removed NOT from cars and repair orders FK
</commit_message>
<xml_diff>
--- a/project outline_DO_NOT_TURN_IN_05.06.docx
+++ b/project outline_DO_NOT_TURN_IN_05.06.docx
@@ -110,31 +110,7 @@
         </w:numPr>
       </w:pPr>
       <w:r>
-        <w:t xml:space="preserve">Honghao </w:t>
-      </w:r>
-      <w:proofErr w:type="gramStart"/>
-      <w:r>
-        <w:t>Li :</w:t>
-      </w:r>
-      <w:proofErr w:type="gramEnd"/>
-      <w:r>
-        <w:t xml:space="preserve"> Yes, I could find all of table inside of UI. But it is a little mess up of structure. I think it will be a good project if you finish </w:t>
-      </w:r>
-      <w:proofErr w:type="gramStart"/>
-      <w:r>
-        <w:t>all of</w:t>
-      </w:r>
-      <w:proofErr w:type="gramEnd"/>
-      <w:r>
-        <w:t xml:space="preserve"> the features. For now, you already contain </w:t>
-      </w:r>
-      <w:proofErr w:type="gramStart"/>
-      <w:r>
-        <w:t>all of</w:t>
-      </w:r>
-      <w:proofErr w:type="gramEnd"/>
-      <w:r>
-        <w:t xml:space="preserve"> the tables you have.</w:t>
+        <w:t>Honghao Li : Yes, I could find all of table inside of UI. But it is a little mess up of structure. I think it will be a good project if you finish all of the features. For now, you already contain all of the tables you have.</w:t>
       </w:r>
     </w:p>
     <w:p>
@@ -194,15 +170,7 @@
         </w:numPr>
       </w:pPr>
       <w:r>
-        <w:t xml:space="preserve">Honghao Li: Yes, </w:t>
-      </w:r>
-      <w:proofErr w:type="gramStart"/>
-      <w:r>
-        <w:t>They</w:t>
-      </w:r>
-      <w:proofErr w:type="gramEnd"/>
-      <w:r>
-        <w:t xml:space="preserve"> have three search features in the part of cars, customers, and repair.</w:t>
+        <w:t>Honghao Li: Yes, They have three search features in the part of cars, customers, and repair.</w:t>
       </w:r>
     </w:p>
     <w:p>
@@ -298,15 +266,7 @@
         </w:numPr>
       </w:pPr>
       <w:r>
-        <w:t>Joshua Sienkiewicz</w:t>
-      </w:r>
-      <w:proofErr w:type="gramStart"/>
-      <w:r>
-        <w:t>: :</w:t>
-      </w:r>
-      <w:proofErr w:type="gramEnd"/>
-      <w:r>
-        <w:t xml:space="preserve"> Yes, the current page allows the user to add new Cars, Customers, and Repair orders, which all imply that an INSERT statement would be needed for each table.</w:t>
+        <w:t>Joshua Sienkiewicz: : Yes, the current page allows the user to add new Cars, Customers, and Repair orders, which all imply that an INSERT statement would be needed for each table.</w:t>
       </w:r>
     </w:p>
     <w:p>
@@ -334,23 +294,7 @@
         </w:numPr>
       </w:pPr>
       <w:r>
-        <w:t xml:space="preserve">Honghao Li: I guess yes. Because there is only one table graph. </w:t>
-      </w:r>
-      <w:proofErr w:type="gramStart"/>
-      <w:r>
-        <w:t>So</w:t>
-      </w:r>
-      <w:proofErr w:type="gramEnd"/>
-      <w:r>
-        <w:t xml:space="preserve"> whenever something changed, the row of the table will be changed as well. And your M: M relationship is repair_order and work_tasks, I am a little confused probably for you </w:t>
-      </w:r>
-      <w:proofErr w:type="gramStart"/>
-      <w:r>
-        <w:t>haven't</w:t>
-      </w:r>
-      <w:proofErr w:type="gramEnd"/>
-      <w:r>
-        <w:t xml:space="preserve"> finished yet.</w:t>
+        <w:t>Honghao Li: I guess yes. Because there is only one table graph. So whenever something changed, the row of the table will be changed as well. And your M: M relationship is repair_order and work_tasks, I am a little confused probably for you haven't finished yet.</w:t>
       </w:r>
     </w:p>
     <w:p>
@@ -362,23 +306,7 @@
         </w:numPr>
       </w:pPr>
       <w:r>
-        <w:t xml:space="preserve">Paul Newling: This </w:t>
-      </w:r>
-      <w:proofErr w:type="gramStart"/>
-      <w:r>
-        <w:t>isn't</w:t>
-      </w:r>
-      <w:proofErr w:type="gramEnd"/>
-      <w:r>
-        <w:t xml:space="preserve"> made very clear, but it could be assumed so? Hopefully when the full site is up and running it will be a bit </w:t>
-      </w:r>
-      <w:proofErr w:type="gramStart"/>
-      <w:r>
-        <w:t>more clear</w:t>
-      </w:r>
-      <w:proofErr w:type="gramEnd"/>
-      <w:r>
-        <w:t xml:space="preserve"> that the insert will effect the M:M as well</w:t>
+        <w:t>Paul Newling: This isn't made very clear, but it could be assumed so? Hopefully when the full site is up and running it will be a bit more clear that the insert will effect the M:M as well</w:t>
       </w:r>
     </w:p>
     <w:p>
@@ -414,15 +342,7 @@
         </w:numPr>
       </w:pPr>
       <w:r>
-        <w:t xml:space="preserve">Is there at least one </w:t>
-      </w:r>
-      <w:proofErr w:type="gramStart"/>
-      <w:r>
-        <w:t>DELETE</w:t>
-      </w:r>
-      <w:proofErr w:type="gramEnd"/>
-      <w:r>
-        <w:t xml:space="preserve"> and does at least one DELETE remove things from a M:M relationship? In other words, if an order is deleted from the Orders table, it should also delete the corresponding rows from the OrderDetails table, BUT it should not delete any Products or Customers.</w:t>
+        <w:t>Is there at least one DELETE and does at least one DELETE remove things from a M:M relationship? In other words, if an order is deleted from the Orders table, it should also delete the corresponding rows from the OrderDetails table, BUT it should not delete any Products or Customers.</w:t>
       </w:r>
     </w:p>
     <w:p>
@@ -434,15 +354,7 @@
         </w:numPr>
       </w:pPr>
       <w:r>
-        <w:t xml:space="preserve">Honghao Li: Yes, each row has a delete button so that </w:t>
-      </w:r>
-      <w:proofErr w:type="gramStart"/>
-      <w:r>
-        <w:t>it's</w:t>
-      </w:r>
-      <w:proofErr w:type="gramEnd"/>
-      <w:r>
-        <w:t xml:space="preserve"> really clear to modify the table.</w:t>
+        <w:t>Honghao Li: Yes, each row has a delete button so that it's really clear to modify the table.</w:t>
       </w:r>
     </w:p>
     <w:p>
@@ -550,15 +462,7 @@
         </w:numPr>
       </w:pPr>
       <w:r>
-        <w:t xml:space="preserve">Is at least one relationship NULLable? In other words, there should be at least one optional relationship, e.g. having an Employee might be optional for any Order. </w:t>
-      </w:r>
-      <w:proofErr w:type="gramStart"/>
-      <w:r>
-        <w:t>Thus</w:t>
-      </w:r>
-      <w:proofErr w:type="gramEnd"/>
-      <w:r>
-        <w:t xml:space="preserve"> it should be feasible to edit an Order and change the value of Employee to be empty.</w:t>
+        <w:t>Is at least one relationship NULLable? In other words, there should be at least one optional relationship, e.g. having an Employee might be optional for any Order. Thus it should be feasible to edit an Order and change the value of Employee to be empty.</w:t>
       </w:r>
     </w:p>
     <w:p>
@@ -570,15 +474,7 @@
         </w:numPr>
       </w:pPr>
       <w:r>
-        <w:t xml:space="preserve">Honghao Li: I </w:t>
-      </w:r>
-      <w:proofErr w:type="gramStart"/>
-      <w:r>
-        <w:t>don't</w:t>
-      </w:r>
-      <w:proofErr w:type="gramEnd"/>
-      <w:r>
-        <w:t xml:space="preserve"> think so. Because there is only one table to show the data. But probably they could make some features be NULL like "Current task" if the car has not been arranged to someone.</w:t>
+        <w:t>Honghao Li: I don't think so. Because there is only one table to show the data. But probably they could make some features be NULL like "Current task" if the car has not been arranged to someone.</w:t>
       </w:r>
     </w:p>
     <w:p>
@@ -590,15 +486,7 @@
         </w:numPr>
       </w:pPr>
       <w:r>
-        <w:t xml:space="preserve">Paul Newling: If there is, the distinction </w:t>
-      </w:r>
-      <w:proofErr w:type="gramStart"/>
-      <w:r>
-        <w:t>isn't</w:t>
-      </w:r>
-      <w:proofErr w:type="gramEnd"/>
-      <w:r>
-        <w:t xml:space="preserve"> made clear that it is possible</w:t>
+        <w:t>Paul Newling: If there is, the distinction isn't made clear that it is possible</w:t>
       </w:r>
     </w:p>
     <w:p>
@@ -610,15 +498,7 @@
         </w:numPr>
       </w:pPr>
       <w:r>
-        <w:t xml:space="preserve">David Eaton: </w:t>
-      </w:r>
-      <w:proofErr w:type="gramStart"/>
-      <w:r>
-        <w:t>Yes</w:t>
-      </w:r>
-      <w:proofErr w:type="gramEnd"/>
-      <w:r>
-        <w:t xml:space="preserve"> the instructions on the homepage states a car can be associated with zero or more repairs.</w:t>
+        <w:t>David Eaton: Yes the instructions on the homepage states a car can be associated with zero or more repairs.</w:t>
       </w:r>
     </w:p>
     <w:p>
@@ -655,15 +535,7 @@
         </w:numPr>
       </w:pPr>
       <w:r>
-        <w:t xml:space="preserve">Honghao Li: Yes, </w:t>
-      </w:r>
-      <w:proofErr w:type="gramStart"/>
-      <w:r>
-        <w:t>besides</w:t>
-      </w:r>
-      <w:proofErr w:type="gramEnd"/>
-      <w:r>
-        <w:t xml:space="preserve"> I said above about its structure, you could make clear building customers. I only see your "customer id" inside of the Update part.</w:t>
+        <w:t>Honghao Li: Yes, besides I said above about its structure, you could make clear building customers. I only see your "customer id" inside of the Update part.</w:t>
       </w:r>
     </w:p>
     <w:p>
@@ -674,13 +546,8 @@
           <w:numId w:val="10"/>
         </w:numPr>
       </w:pPr>
-      <w:proofErr w:type="gramStart"/>
-      <w:r>
-        <w:t>And also</w:t>
-      </w:r>
-      <w:proofErr w:type="gramEnd"/>
-      <w:r>
-        <w:t>, you should make your table clear or create more so that we could understand the relationship that you have</w:t>
+      <w:r>
+        <w:t>And also, you should make your table clear or create more so that we could understand the relationship that you have</w:t>
       </w:r>
     </w:p>
     <w:p>
@@ -704,15 +571,7 @@
         </w:numPr>
       </w:pPr>
       <w:r>
-        <w:t xml:space="preserve">David Eaton: In my opinion the adaptable navigation menu is not as intuitive to use as a static navigation menu. I believe </w:t>
-      </w:r>
-      <w:proofErr w:type="gramStart"/>
-      <w:r>
-        <w:t>this is why</w:t>
-      </w:r>
-      <w:proofErr w:type="gramEnd"/>
-      <w:r>
-        <w:t xml:space="preserve"> Paul Newling stated the some of the tables were "buried" and Honghao Li stated the structure was a "mess". I believe making the simple switch from a dynamic menu to a static menu will resolve these types of conceptions about your site overall.  Otherwise your site looked good.</w:t>
+        <w:t>David Eaton: In my opinion the adaptable navigation menu is not as intuitive to use as a static navigation menu. I believe this is why Paul Newling stated the some of the tables were "buried" and Honghao Li stated the structure was a "mess". I believe making the simple switch from a dynamic menu to a static menu will resolve these types of conceptions about your site overall.  Otherwise your site looked good.</w:t>
       </w:r>
     </w:p>
     <w:p>
@@ -759,15 +618,7 @@
         </w:numPr>
       </w:pPr>
       <w:r>
-        <w:t xml:space="preserve">Each entity now has </w:t>
-      </w:r>
-      <w:proofErr w:type="gramStart"/>
-      <w:r>
-        <w:t>it’s</w:t>
-      </w:r>
-      <w:proofErr w:type="gramEnd"/>
-      <w:r>
-        <w:t xml:space="preserve"> own table on their main page that displays current records and</w:t>
+        <w:t>Each entity now has it’s own table on their main page that displays current records and</w:t>
       </w:r>
       <w:r>
         <w:t xml:space="preserve"> includes</w:t>
@@ -1146,15 +997,7 @@
         </w:numPr>
       </w:pPr>
       <w:r>
-        <w:t xml:space="preserve">View on the website homepage the following display of </w:t>
-      </w:r>
-      <w:proofErr w:type="gramStart"/>
-      <w:r>
-        <w:t>all of</w:t>
-      </w:r>
-      <w:proofErr w:type="gramEnd"/>
-      <w:r>
-        <w:t xml:space="preserve"> the cars currently being repaired at the shop and the current task being performed </w:t>
+        <w:t xml:space="preserve">View on the website homepage the following display of all of the cars currently being repaired at the shop and the current task being performed </w:t>
       </w:r>
     </w:p>
     <w:p>
@@ -2518,15 +2361,7 @@
         </w:numPr>
       </w:pPr>
       <w:r>
-        <w:t xml:space="preserve">relationship:  a 1:M relationship between customers and cars is implemented with customer_id as </w:t>
-      </w:r>
-      <w:proofErr w:type="gramStart"/>
-      <w:r>
-        <w:t>a</w:t>
-      </w:r>
-      <w:proofErr w:type="gramEnd"/>
-      <w:r>
-        <w:t xml:space="preserve"> FK inside of cars, where a customer can have 0 to many cars, and a car can only have one customer.</w:t>
+        <w:t>relationship:  a 1:M relationship between customers and cars is implemented with customer_id as a FK inside of cars, where a customer can have 0 to many cars, and a car can only have one customer.</w:t>
       </w:r>
     </w:p>
     <w:p>
@@ -2588,7 +2423,15 @@
         </w:numPr>
       </w:pPr>
       <w:r>
-        <w:t>customer_id: INT, NOT NULL FK</w:t>
+        <w:t xml:space="preserve">customer_id: INT, </w:t>
+      </w:r>
+      <w:del w:id="0" w:author="H Fillerup" w:date="2020-05-06T19:48:00Z">
+        <w:r>
+          <w:delText>NOT NULL</w:delText>
+        </w:r>
+      </w:del>
+      <w:r>
+        <w:t xml:space="preserve"> FK</w:t>
       </w:r>
     </w:p>
     <w:p>
@@ -2708,7 +2551,15 @@
         </w:numPr>
       </w:pPr>
       <w:r>
-        <w:t>car_id: INT, NOT NULL, FK</w:t>
+        <w:t>car_id: INT</w:t>
+      </w:r>
+      <w:del w:id="1" w:author="H Fillerup" w:date="2020-05-06T19:48:00Z">
+        <w:r>
+          <w:delText>, NOT NULL</w:delText>
+        </w:r>
+      </w:del>
+      <w:r>
+        <w:t>, FK</w:t>
       </w:r>
     </w:p>
     <w:p>
@@ -2792,25 +2643,7 @@
           <w:b/>
           <w:bCs/>
         </w:rPr>
-        <w:t>work_</w:t>
-      </w:r>
-      <w:proofErr w:type="gramStart"/>
-      <w:r>
-        <w:rPr>
-          <w:rFonts w:ascii="Helvetica Neue" w:hAnsi="Helvetica Neue"/>
-          <w:b/>
-          <w:bCs/>
-        </w:rPr>
-        <w:t>tasks:</w:t>
-      </w:r>
-      <w:proofErr w:type="gramEnd"/>
-      <w:r>
-        <w:rPr>
-          <w:rFonts w:ascii="Helvetica Neue" w:hAnsi="Helvetica Neue"/>
-          <w:b/>
-          <w:bCs/>
-        </w:rPr>
-        <w:t xml:space="preserve"> </w:t>
+        <w:t xml:space="preserve">work_tasks: </w:t>
       </w:r>
       <w:r>
         <w:rPr>
@@ -2858,15 +2691,7 @@
         </w:numPr>
       </w:pPr>
       <w:r>
-        <w:t xml:space="preserve">relationship: </w:t>
-      </w:r>
-      <w:proofErr w:type="gramStart"/>
-      <w:r>
-        <w:t>a</w:t>
-      </w:r>
-      <w:proofErr w:type="gramEnd"/>
-      <w:r>
-        <w:t xml:space="preserve"> M:M relationship between repair_orders and work_tasks and a M:M relationship between mechanics and work_tasks are both implemented with a composite table work_orders</w:t>
+        <w:t>relationship: a M:M relationship between repair_orders and work_tasks and a M:M relationship between mechanics and work_tasks are both implemented with a composite table work_orders</w:t>
       </w:r>
     </w:p>
     <w:p>
@@ -2894,21 +2719,7 @@
         <w:rPr>
           <w:rFonts w:ascii="Helvetica Neue UltraLight" w:hAnsi="Helvetica Neue UltraLight"/>
         </w:rPr>
-        <w:t xml:space="preserve">: composite table that records the tasks that have been added to the repair_orders </w:t>
-      </w:r>
-      <w:proofErr w:type="gramStart"/>
-      <w:r>
-        <w:rPr>
-          <w:rFonts w:ascii="Helvetica Neue UltraLight" w:hAnsi="Helvetica Neue UltraLight"/>
-        </w:rPr>
-        <w:t>and also</w:t>
-      </w:r>
-      <w:proofErr w:type="gramEnd"/>
-      <w:r>
-        <w:rPr>
-          <w:rFonts w:ascii="Helvetica Neue UltraLight" w:hAnsi="Helvetica Neue UltraLight"/>
-        </w:rPr>
-        <w:t xml:space="preserve"> tracks the mechanic responsible for the work order (Heather and Chris)</w:t>
+        <w:t>: composite table that records the tasks that have been added to the repair_orders and also tracks the mechanic responsible for the work order (Heather and Chris)</w:t>
       </w:r>
     </w:p>
     <w:p>
@@ -3126,7 +2937,6 @@
         <w:pStyle w:val="BodyA"/>
         <w:ind w:left="360"/>
       </w:pPr>
-      <w:proofErr w:type="gramStart"/>
       <w:r>
         <w:rPr>
           <w:rFonts w:ascii="Helvetica Neue" w:hAnsi="Helvetica Neue"/>
@@ -3138,7 +2948,6 @@
       <w:r>
         <w:t>(</w:t>
       </w:r>
-      <w:proofErr w:type="gramEnd"/>
     </w:p>
     <w:p>
       <w:pPr>
@@ -3404,7 +3213,6 @@
         <w:pStyle w:val="BodyA"/>
         <w:ind w:left="360"/>
       </w:pPr>
-      <w:proofErr w:type="gramStart"/>
       <w:r>
         <w:rPr>
           <w:rFonts w:ascii="Helvetica Neue" w:hAnsi="Helvetica Neue"/>
@@ -3416,7 +3224,6 @@
       <w:r>
         <w:t>(</w:t>
       </w:r>
-      <w:proofErr w:type="gramEnd"/>
     </w:p>
     <w:p>
       <w:pPr>
@@ -3598,21 +3405,11 @@
           <w:b/>
           <w:bCs/>
         </w:rPr>
-        <w:t>repair_</w:t>
-      </w:r>
-      <w:proofErr w:type="gramStart"/>
-      <w:r>
-        <w:rPr>
-          <w:rFonts w:ascii="Helvetica Neue" w:hAnsi="Helvetica Neue"/>
-          <w:b/>
-          <w:bCs/>
-        </w:rPr>
-        <w:t>orders</w:t>
+        <w:t>repair_orders</w:t>
       </w:r>
       <w:r>
         <w:t>(</w:t>
       </w:r>
-      <w:proofErr w:type="gramEnd"/>
     </w:p>
     <w:p>
       <w:pPr>
@@ -3980,21 +3777,11 @@
           <w:b/>
           <w:bCs/>
         </w:rPr>
-        <w:t>work_</w:t>
-      </w:r>
-      <w:proofErr w:type="gramStart"/>
-      <w:r>
-        <w:rPr>
-          <w:rFonts w:ascii="Helvetica Neue" w:hAnsi="Helvetica Neue"/>
-          <w:b/>
-          <w:bCs/>
-        </w:rPr>
-        <w:t>tasks</w:t>
+        <w:t>work_tasks</w:t>
       </w:r>
       <w:r>
         <w:t>(</w:t>
       </w:r>
-      <w:proofErr w:type="gramEnd"/>
     </w:p>
     <w:p>
       <w:pPr>
@@ -4031,7 +3818,6 @@
         <w:pStyle w:val="BodyA"/>
         <w:ind w:left="360"/>
       </w:pPr>
-      <w:proofErr w:type="gramStart"/>
       <w:r>
         <w:rPr>
           <w:rFonts w:ascii="Helvetica Neue" w:hAnsi="Helvetica Neue"/>
@@ -4043,7 +3829,6 @@
       <w:r>
         <w:t>(</w:t>
       </w:r>
-      <w:proofErr w:type="gramEnd"/>
     </w:p>
     <w:p>
       <w:pPr>
@@ -5658,6 +5443,14 @@
 </w:numbering>
 </file>
 
+<file path=word/people.xml><?xml version="1.0" encoding="utf-8"?>
+<w15:people xmlns:wpc="http://schemas.microsoft.com/office/word/2010/wordprocessingCanvas" xmlns:cx="http://schemas.microsoft.com/office/drawing/2014/chartex" xmlns:cx1="http://schemas.microsoft.com/office/drawing/2015/9/8/chartex" xmlns:cx2="http://schemas.microsoft.com/office/drawing/2015/10/21/chartex" xmlns:cx3="http://schemas.microsoft.com/office/drawing/2016/5/9/chartex" xmlns:cx4="http://schemas.microsoft.com/office/drawing/2016/5/10/chartex" xmlns:cx5="http://schemas.microsoft.com/office/drawing/2016/5/11/chartex" xmlns:cx6="http://schemas.microsoft.com/office/drawing/2016/5/12/chartex" xmlns:cx7="http://schemas.microsoft.com/office/drawing/2016/5/13/chartex" xmlns:cx8="http://schemas.microsoft.com/office/drawing/2016/5/14/chartex" xmlns:mc="http://schemas.openxmlformats.org/markup-compatibility/2006" xmlns:aink="http://schemas.microsoft.com/office/drawing/2016/ink" xmlns:am3d="http://schemas.microsoft.com/office/drawing/2017/model3d" xmlns:o="urn:schemas-microsoft-com:office:office" xmlns:r="http://schemas.openxmlformats.org/officeDocument/2006/relationships" xmlns:m="http://schemas.openxmlformats.org/officeDocument/2006/math" xmlns:v="urn:schemas-microsoft-com:vml" xmlns:wp14="http://schemas.microsoft.com/office/word/2010/wordprocessingDrawing" xmlns:wp="http://schemas.openxmlformats.org/drawingml/2006/wordprocessingDrawing" xmlns:w10="urn:schemas-microsoft-com:office:word" xmlns:w="http://schemas.openxmlformats.org/wordprocessingml/2006/main" xmlns:w14="http://schemas.microsoft.com/office/word/2010/wordml" xmlns:w15="http://schemas.microsoft.com/office/word/2012/wordml" xmlns:w16cex="http://schemas.microsoft.com/office/word/2018/wordml/cex" xmlns:w16cid="http://schemas.microsoft.com/office/word/2016/wordml/cid" xmlns:w16="http://schemas.microsoft.com/office/word/2018/wordml" xmlns:w16se="http://schemas.microsoft.com/office/word/2015/wordml/symex" xmlns:wpg="http://schemas.microsoft.com/office/word/2010/wordprocessingGroup" xmlns:wpi="http://schemas.microsoft.com/office/word/2010/wordprocessingInk" xmlns:wne="http://schemas.microsoft.com/office/word/2006/wordml" xmlns:wps="http://schemas.microsoft.com/office/word/2010/wordprocessingShape" mc:Ignorable="w14 w15 w16se w16cid w16 w16cex wp14">
+  <w15:person w15:author="H Fillerup">
+    <w15:presenceInfo w15:providerId="Windows Live" w15:userId="0e23a25502b443c1"/>
+  </w15:person>
+</w15:people>
+</file>
+
 <file path=word/styles.xml><?xml version="1.0" encoding="utf-8"?>
 <w:styles xmlns:mc="http://schemas.openxmlformats.org/markup-compatibility/2006" xmlns:r="http://schemas.openxmlformats.org/officeDocument/2006/relationships" xmlns:w="http://schemas.openxmlformats.org/wordprocessingml/2006/main" xmlns:w14="http://schemas.microsoft.com/office/word/2010/wordml" xmlns:w15="http://schemas.microsoft.com/office/word/2012/wordml" xmlns:w16cex="http://schemas.microsoft.com/office/word/2018/wordml/cex" xmlns:w16cid="http://schemas.microsoft.com/office/word/2016/wordml/cid" xmlns:w16="http://schemas.microsoft.com/office/word/2018/wordml" xmlns:w16se="http://schemas.microsoft.com/office/word/2015/wordml/symex" mc:Ignorable="w14 w15 w16se w16cid w16 w16cex">
   <w:docDefaults>
@@ -5787,6 +5580,7 @@
     <w:lsdException w:name="HTML Sample" w:semiHidden="1" w:unhideWhenUsed="1"/>
     <w:lsdException w:name="HTML Typewriter" w:semiHidden="1" w:unhideWhenUsed="1"/>
     <w:lsdException w:name="HTML Variable" w:semiHidden="1" w:unhideWhenUsed="1"/>
+    <w:lsdException w:name="Normal Table" w:semiHidden="1" w:unhideWhenUsed="1"/>
     <w:lsdException w:name="annotation subject" w:semiHidden="1" w:unhideWhenUsed="1"/>
     <w:lsdException w:name="No List" w:semiHidden="1" w:unhideWhenUsed="1"/>
     <w:lsdException w:name="Outline List 1" w:semiHidden="1" w:unhideWhenUsed="1"/>
@@ -5833,8 +5627,10 @@
     <w:lsdException w:name="Table Subtle 2" w:semiHidden="1" w:unhideWhenUsed="1"/>
     <w:lsdException w:name="Table Web 1" w:semiHidden="1" w:unhideWhenUsed="1"/>
     <w:lsdException w:name="Table Web 2" w:semiHidden="1" w:unhideWhenUsed="1"/>
+    <w:lsdException w:name="Table Web 3" w:semiHidden="1" w:unhideWhenUsed="1"/>
     <w:lsdException w:name="Balloon Text" w:semiHidden="1" w:unhideWhenUsed="1"/>
     <w:lsdException w:name="Table Grid" w:uiPriority="39"/>
+    <w:lsdException w:name="Table Theme" w:semiHidden="1" w:unhideWhenUsed="1"/>
     <w:lsdException w:name="Placeholder Text" w:semiHidden="1"/>
     <w:lsdException w:name="No Spacing" w:uiPriority="1" w:qFormat="1"/>
     <w:lsdException w:name="Light Shading" w:uiPriority="60"/>

</xml_diff>

<commit_message>
Documentation for Step 3 Final
</commit_message>
<xml_diff>
--- a/project outline_DO_NOT_TURN_IN_05.06.docx
+++ b/project outline_DO_NOT_TURN_IN_05.06.docx
@@ -23,7 +23,15 @@
         <w:pStyle w:val="BodyA"/>
       </w:pPr>
       <w:r>
-        <w:t>CS 340-400: Spr 2020</w:t>
+        <w:t xml:space="preserve">CS 340-400: </w:t>
+      </w:r>
+      <w:proofErr w:type="spellStart"/>
+      <w:r>
+        <w:t>Spr</w:t>
+      </w:r>
+      <w:proofErr w:type="spellEnd"/>
+      <w:r>
+        <w:t xml:space="preserve"> 2020</w:t>
       </w:r>
     </w:p>
     <w:p>
@@ -50,12 +58,22 @@
       <w:r>
         <w:fldChar w:fldCharType="separate"/>
       </w:r>
-      <w:r>
-        <w:rPr>
-          <w:noProof/>
-        </w:rPr>
-        <w:t>May 6, 20</w:t>
-      </w:r>
+      <w:ins w:id="0" w:author="H Fillerup" w:date="2020-05-09T08:43:00Z">
+        <w:r>
+          <w:rPr>
+            <w:noProof/>
+          </w:rPr>
+          <w:t>May 9, 20</w:t>
+        </w:r>
+      </w:ins>
+      <w:del w:id="1" w:author="H Fillerup" w:date="2020-05-09T08:43:00Z">
+        <w:r>
+          <w:rPr>
+            <w:noProof/>
+          </w:rPr>
+          <w:delText>May 6, 20</w:delText>
+        </w:r>
+      </w:del>
       <w:r>
         <w:fldChar w:fldCharType="end"/>
       </w:r>
@@ -109,8 +127,13 @@
           <w:numId w:val="10"/>
         </w:numPr>
       </w:pPr>
-      <w:r>
-        <w:t>Honghao Li : Yes, I could find all of table inside of UI. But it is a little mess up of structure. I think it will be a good project if you finish all of the features. For now, you already contain all of the tables you have.</w:t>
+      <w:proofErr w:type="spellStart"/>
+      <w:r>
+        <w:t>Honghao</w:t>
+      </w:r>
+      <w:proofErr w:type="spellEnd"/>
+      <w:r>
+        <w:t xml:space="preserve"> Li : Yes, I could find all of table inside of UI. But it is a little mess up of structure. I think it will be a good project if you finish all of the features. For now, you already contain all of the tables you have.</w:t>
       </w:r>
     </w:p>
     <w:p>
@@ -122,7 +145,15 @@
         </w:numPr>
       </w:pPr>
       <w:r>
-        <w:t>Paul Newling: Yes, although some of the tables are a bit buried</w:t>
+        <w:t xml:space="preserve">Paul </w:t>
+      </w:r>
+      <w:proofErr w:type="spellStart"/>
+      <w:r>
+        <w:t>Newling</w:t>
+      </w:r>
+      <w:proofErr w:type="spellEnd"/>
+      <w:r>
+        <w:t>: Yes, although some of the tables are a bit buried</w:t>
       </w:r>
     </w:p>
     <w:p>
@@ -169,8 +200,13 @@
           <w:numId w:val="10"/>
         </w:numPr>
       </w:pPr>
-      <w:r>
-        <w:t>Honghao Li: Yes, They have three search features in the part of cars, customers, and repair.</w:t>
+      <w:proofErr w:type="spellStart"/>
+      <w:r>
+        <w:t>Honghao</w:t>
+      </w:r>
+      <w:proofErr w:type="spellEnd"/>
+      <w:r>
+        <w:t xml:space="preserve"> Li: Yes, They have three search features in the part of cars, customers, and repair.</w:t>
       </w:r>
     </w:p>
     <w:p>
@@ -182,7 +218,15 @@
         </w:numPr>
       </w:pPr>
       <w:r>
-        <w:t>Paul Newling: Yes, Customers is searchable</w:t>
+        <w:t xml:space="preserve">Paul </w:t>
+      </w:r>
+      <w:proofErr w:type="spellStart"/>
+      <w:r>
+        <w:t>Newling</w:t>
+      </w:r>
+      <w:proofErr w:type="spellEnd"/>
+      <w:r>
+        <w:t>: Yes, Customers is searchable</w:t>
       </w:r>
     </w:p>
     <w:p>
@@ -229,8 +273,13 @@
           <w:numId w:val="10"/>
         </w:numPr>
       </w:pPr>
-      <w:r>
-        <w:t>Honghao Li: Yes, all three parts have the part of Add/Insert but placing in the individual model.</w:t>
+      <w:proofErr w:type="spellStart"/>
+      <w:r>
+        <w:t>Honghao</w:t>
+      </w:r>
+      <w:proofErr w:type="spellEnd"/>
+      <w:r>
+        <w:t xml:space="preserve"> Li: Yes, all three parts have the part of Add/Insert but placing in the individual model.</w:t>
       </w:r>
     </w:p>
     <w:p>
@@ -242,7 +291,15 @@
         </w:numPr>
       </w:pPr>
       <w:r>
-        <w:t>Paul Newling: Yes, I believe so</w:t>
+        <w:t xml:space="preserve">Paul </w:t>
+      </w:r>
+      <w:proofErr w:type="spellStart"/>
+      <w:r>
+        <w:t>Newling</w:t>
+      </w:r>
+      <w:proofErr w:type="spellEnd"/>
+      <w:r>
+        <w:t>: Yes, I believe so</w:t>
       </w:r>
     </w:p>
     <w:p>
@@ -266,7 +323,15 @@
         </w:numPr>
       </w:pPr>
       <w:r>
-        <w:t>Joshua Sienkiewicz: : Yes, the current page allows the user to add new Cars, Customers, and Repair orders, which all imply that an INSERT statement would be needed for each table.</w:t>
+        <w:t>Joshua Sienkiewicz:</w:t>
+      </w:r>
+      <w:del w:id="2" w:author="H Fillerup" w:date="2020-05-09T08:52:00Z">
+        <w:r>
+          <w:delText xml:space="preserve"> :</w:delText>
+        </w:r>
+      </w:del>
+      <w:r>
+        <w:t xml:space="preserve"> Yes, the current page allows the user to add new Cars, Customers, and Repair orders, which all imply that an INSERT statement would be needed for each table.</w:t>
       </w:r>
     </w:p>
     <w:p>
@@ -278,11 +343,64 @@
         </w:numPr>
       </w:pPr>
       <w:r>
-        <w:t xml:space="preserve">Does each INSERT also add the corresponding FK attributes, including at least one M:M relationship? In other words if there is a M:M relationship between Orders and Products, INSERTing a new Order (e.g. </w:t>
-      </w:r>
+        <w:t xml:space="preserve">Does each INSERT also add the corresponding FK attributes, including at least one M:M relationship? In other words if there is a M:M relationship between Orders and Products, </w:t>
+      </w:r>
+      <w:proofErr w:type="spellStart"/>
+      <w:r>
+        <w:t>INSERTing</w:t>
+      </w:r>
+      <w:proofErr w:type="spellEnd"/>
+      <w:r>
+        <w:t xml:space="preserve"> a new Order (e.g. </w:t>
+      </w:r>
+      <w:proofErr w:type="spellStart"/>
       <w:r>
         <w:lastRenderedPageBreak/>
-        <w:t>orderID, customerID, date, total), should also INSERT row(s) in the intersection table, e.g. OrderDetails (orderID, productID, qty, price and line_total).</w:t>
+        <w:t>orderID</w:t>
+      </w:r>
+      <w:proofErr w:type="spellEnd"/>
+      <w:r>
+        <w:t xml:space="preserve">, </w:t>
+      </w:r>
+      <w:proofErr w:type="spellStart"/>
+      <w:r>
+        <w:t>customerID</w:t>
+      </w:r>
+      <w:proofErr w:type="spellEnd"/>
+      <w:r>
+        <w:t xml:space="preserve">, date, total), should also INSERT row(s) in the intersection table, e.g. </w:t>
+      </w:r>
+      <w:proofErr w:type="spellStart"/>
+      <w:r>
+        <w:t>OrderDetails</w:t>
+      </w:r>
+      <w:proofErr w:type="spellEnd"/>
+      <w:r>
+        <w:t xml:space="preserve"> (</w:t>
+      </w:r>
+      <w:proofErr w:type="spellStart"/>
+      <w:r>
+        <w:t>orderID</w:t>
+      </w:r>
+      <w:proofErr w:type="spellEnd"/>
+      <w:r>
+        <w:t xml:space="preserve">, </w:t>
+      </w:r>
+      <w:proofErr w:type="spellStart"/>
+      <w:r>
+        <w:t>productID</w:t>
+      </w:r>
+      <w:proofErr w:type="spellEnd"/>
+      <w:r>
+        <w:t xml:space="preserve">, qty, price and </w:t>
+      </w:r>
+      <w:proofErr w:type="spellStart"/>
+      <w:r>
+        <w:t>line_total</w:t>
+      </w:r>
+      <w:proofErr w:type="spellEnd"/>
+      <w:r>
+        <w:t>).</w:t>
       </w:r>
     </w:p>
     <w:p>
@@ -293,8 +411,29 @@
           <w:numId w:val="10"/>
         </w:numPr>
       </w:pPr>
-      <w:r>
-        <w:t>Honghao Li: I guess yes. Because there is only one table graph. So whenever something changed, the row of the table will be changed as well. And your M: M relationship is repair_order and work_tasks, I am a little confused probably for you haven't finished yet.</w:t>
+      <w:proofErr w:type="spellStart"/>
+      <w:r>
+        <w:t>Honghao</w:t>
+      </w:r>
+      <w:proofErr w:type="spellEnd"/>
+      <w:r>
+        <w:t xml:space="preserve"> Li: I guess yes. Because there is only one table graph. So whenever something changed, the row of the table will be changed as well. And your M: M relationship is </w:t>
+      </w:r>
+      <w:proofErr w:type="spellStart"/>
+      <w:r>
+        <w:t>repair_order</w:t>
+      </w:r>
+      <w:proofErr w:type="spellEnd"/>
+      <w:r>
+        <w:t xml:space="preserve"> and </w:t>
+      </w:r>
+      <w:proofErr w:type="spellStart"/>
+      <w:r>
+        <w:t>work_tasks</w:t>
+      </w:r>
+      <w:proofErr w:type="spellEnd"/>
+      <w:r>
+        <w:t>, I am a little confused probably for you haven't finished yet.</w:t>
       </w:r>
     </w:p>
     <w:p>
@@ -306,7 +445,23 @@
         </w:numPr>
       </w:pPr>
       <w:r>
-        <w:t>Paul Newling: This isn't made very clear, but it could be assumed so? Hopefully when the full site is up and running it will be a bit more clear that the insert will effect the M:M as well</w:t>
+        <w:t xml:space="preserve">Paul </w:t>
+      </w:r>
+      <w:proofErr w:type="spellStart"/>
+      <w:r>
+        <w:t>Newling</w:t>
+      </w:r>
+      <w:proofErr w:type="spellEnd"/>
+      <w:r>
+        <w:t xml:space="preserve">: This isn't made very clear, but it could be assumed so? Hopefully when the full site is up and running it will be a bit more clear that the insert will </w:t>
+      </w:r>
+      <w:proofErr w:type="spellStart"/>
+      <w:r>
+        <w:t>effect</w:t>
+      </w:r>
+      <w:proofErr w:type="spellEnd"/>
+      <w:r>
+        <w:t xml:space="preserve"> the M:M as well</w:t>
       </w:r>
     </w:p>
     <w:p>
@@ -342,7 +497,15 @@
         </w:numPr>
       </w:pPr>
       <w:r>
-        <w:t>Is there at least one DELETE and does at least one DELETE remove things from a M:M relationship? In other words, if an order is deleted from the Orders table, it should also delete the corresponding rows from the OrderDetails table, BUT it should not delete any Products or Customers.</w:t>
+        <w:t xml:space="preserve">Is there at least one DELETE and does at least one DELETE remove things from a M:M relationship? In other words, if an order is deleted from the Orders table, it should also delete the corresponding rows from the </w:t>
+      </w:r>
+      <w:proofErr w:type="spellStart"/>
+      <w:r>
+        <w:t>OrderDetails</w:t>
+      </w:r>
+      <w:proofErr w:type="spellEnd"/>
+      <w:r>
+        <w:t xml:space="preserve"> table, BUT it should not delete any Products or Customers.</w:t>
       </w:r>
     </w:p>
     <w:p>
@@ -353,8 +516,13 @@
           <w:numId w:val="10"/>
         </w:numPr>
       </w:pPr>
-      <w:r>
-        <w:t>Honghao Li: Yes, each row has a delete button so that it's really clear to modify the table.</w:t>
+      <w:proofErr w:type="spellStart"/>
+      <w:r>
+        <w:t>Honghao</w:t>
+      </w:r>
+      <w:proofErr w:type="spellEnd"/>
+      <w:r>
+        <w:t xml:space="preserve"> Li: Yes, each row has a delete button so that it's really clear to modify the table.</w:t>
       </w:r>
     </w:p>
     <w:p>
@@ -366,7 +534,15 @@
         </w:numPr>
       </w:pPr>
       <w:r>
-        <w:t>Paul Newling: Yes</w:t>
+        <w:t xml:space="preserve">Paul </w:t>
+      </w:r>
+      <w:proofErr w:type="spellStart"/>
+      <w:r>
+        <w:t>Newling</w:t>
+      </w:r>
+      <w:proofErr w:type="spellEnd"/>
+      <w:r>
+        <w:t>: Yes</w:t>
       </w:r>
     </w:p>
     <w:p>
@@ -402,7 +578,39 @@
         </w:numPr>
       </w:pPr>
       <w:r>
-        <w:t>Is there at least one UPDATE for any one entity? In other words, in the case of Products, can productName, listPrice, qtyOnHand, e.g. be updated for a single ProductID record?</w:t>
+        <w:t xml:space="preserve">Is there at least one UPDATE for any one entity? In other words, in the case of Products, can </w:t>
+      </w:r>
+      <w:proofErr w:type="spellStart"/>
+      <w:r>
+        <w:t>productName</w:t>
+      </w:r>
+      <w:proofErr w:type="spellEnd"/>
+      <w:r>
+        <w:t xml:space="preserve">, </w:t>
+      </w:r>
+      <w:proofErr w:type="spellStart"/>
+      <w:r>
+        <w:t>listPrice</w:t>
+      </w:r>
+      <w:proofErr w:type="spellEnd"/>
+      <w:r>
+        <w:t xml:space="preserve">, </w:t>
+      </w:r>
+      <w:proofErr w:type="spellStart"/>
+      <w:r>
+        <w:t>qtyOnHand</w:t>
+      </w:r>
+      <w:proofErr w:type="spellEnd"/>
+      <w:r>
+        <w:t xml:space="preserve">, e.g. be updated for a single </w:t>
+      </w:r>
+      <w:proofErr w:type="spellStart"/>
+      <w:r>
+        <w:t>ProductID</w:t>
+      </w:r>
+      <w:proofErr w:type="spellEnd"/>
+      <w:r>
+        <w:t xml:space="preserve"> record?</w:t>
       </w:r>
     </w:p>
     <w:p>
@@ -413,8 +621,13 @@
           <w:numId w:val="10"/>
         </w:numPr>
       </w:pPr>
-      <w:r>
-        <w:t>Honghao Li: Yes, each row also has an update button for updating the data. but I think it belongs to the part of the edit.</w:t>
+      <w:proofErr w:type="spellStart"/>
+      <w:r>
+        <w:t>Honghao</w:t>
+      </w:r>
+      <w:proofErr w:type="spellEnd"/>
+      <w:r>
+        <w:t xml:space="preserve"> Li: Yes, each row also has an update button for updating the data. but I think it belongs to the part of the edit.</w:t>
       </w:r>
     </w:p>
     <w:p>
@@ -426,7 +639,15 @@
         </w:numPr>
       </w:pPr>
       <w:r>
-        <w:t>Paul Newling: Each section appears to have an update associate with it</w:t>
+        <w:t xml:space="preserve">Paul </w:t>
+      </w:r>
+      <w:proofErr w:type="spellStart"/>
+      <w:r>
+        <w:t>Newling</w:t>
+      </w:r>
+      <w:proofErr w:type="spellEnd"/>
+      <w:r>
+        <w:t>: Each section appears to have an update associate with it</w:t>
       </w:r>
     </w:p>
     <w:p>
@@ -462,7 +683,15 @@
         </w:numPr>
       </w:pPr>
       <w:r>
-        <w:t>Is at least one relationship NULLable? In other words, there should be at least one optional relationship, e.g. having an Employee might be optional for any Order. Thus it should be feasible to edit an Order and change the value of Employee to be empty.</w:t>
+        <w:t xml:space="preserve">Is at least one relationship </w:t>
+      </w:r>
+      <w:proofErr w:type="spellStart"/>
+      <w:r>
+        <w:t>NULLable</w:t>
+      </w:r>
+      <w:proofErr w:type="spellEnd"/>
+      <w:r>
+        <w:t>? In other words, there should be at least one optional relationship, e.g. having an Employee might be optional for any Order. Thus it should be feasible to edit an Order and change the value of Employee to be empty.</w:t>
       </w:r>
     </w:p>
     <w:p>
@@ -473,8 +702,13 @@
           <w:numId w:val="10"/>
         </w:numPr>
       </w:pPr>
-      <w:r>
-        <w:t>Honghao Li: I don't think so. Because there is only one table to show the data. But probably they could make some features be NULL like "Current task" if the car has not been arranged to someone.</w:t>
+      <w:proofErr w:type="spellStart"/>
+      <w:r>
+        <w:t>Honghao</w:t>
+      </w:r>
+      <w:proofErr w:type="spellEnd"/>
+      <w:r>
+        <w:t xml:space="preserve"> Li: I don't think so. Because there is only one table to show the data. But probably they could make some features be NULL like "Current task" if the car has not been arranged to someone.</w:t>
       </w:r>
     </w:p>
     <w:p>
@@ -486,7 +720,15 @@
         </w:numPr>
       </w:pPr>
       <w:r>
-        <w:t>Paul Newling: If there is, the distinction isn't made clear that it is possible</w:t>
+        <w:t xml:space="preserve">Paul </w:t>
+      </w:r>
+      <w:proofErr w:type="spellStart"/>
+      <w:r>
+        <w:t>Newling</w:t>
+      </w:r>
+      <w:proofErr w:type="spellEnd"/>
+      <w:r>
+        <w:t>: If there is, the distinction isn't made clear that it is possible</w:t>
       </w:r>
     </w:p>
     <w:p>
@@ -534,8 +776,13 @@
           <w:numId w:val="10"/>
         </w:numPr>
       </w:pPr>
-      <w:r>
-        <w:t>Honghao Li: Yes, besides I said above about its structure, you could make clear building customers. I only see your "customer id" inside of the Update part.</w:t>
+      <w:proofErr w:type="spellStart"/>
+      <w:r>
+        <w:t>Honghao</w:t>
+      </w:r>
+      <w:proofErr w:type="spellEnd"/>
+      <w:r>
+        <w:t xml:space="preserve"> Li: Yes, besides I said above about its structure, you could make clear building customers. I only see your "customer id" inside of the Update part.</w:t>
       </w:r>
     </w:p>
     <w:p>
@@ -559,7 +806,15 @@
         </w:numPr>
       </w:pPr>
       <w:r>
-        <w:t>Paul Newling: Overall a good clean site, it might be beneficial to point to where the M:M and NULL-able sections of the project are with a note or something on the page. Overall though I think the work looks good</w:t>
+        <w:t xml:space="preserve">Paul </w:t>
+      </w:r>
+      <w:proofErr w:type="spellStart"/>
+      <w:r>
+        <w:t>Newling</w:t>
+      </w:r>
+      <w:proofErr w:type="spellEnd"/>
+      <w:r>
+        <w:t>: Overall a good clean site, it might be beneficial to point to where the M:M and NULL-able sections of the project are with a note or something on the page. Overall though I think the work looks good</w:t>
       </w:r>
     </w:p>
     <w:p>
@@ -571,7 +826,23 @@
         </w:numPr>
       </w:pPr>
       <w:r>
-        <w:t>David Eaton: In my opinion the adaptable navigation menu is not as intuitive to use as a static navigation menu. I believe this is why Paul Newling stated the some of the tables were "buried" and Honghao Li stated the structure was a "mess". I believe making the simple switch from a dynamic menu to a static menu will resolve these types of conceptions about your site overall.  Otherwise your site looked good.</w:t>
+        <w:t xml:space="preserve">David Eaton: In my opinion the adaptable navigation menu is not as intuitive to use as a static navigation menu. I believe this is why Paul </w:t>
+      </w:r>
+      <w:proofErr w:type="spellStart"/>
+      <w:r>
+        <w:t>Newling</w:t>
+      </w:r>
+      <w:proofErr w:type="spellEnd"/>
+      <w:r>
+        <w:t xml:space="preserve"> stated the some of the tables were "buried" and </w:t>
+      </w:r>
+      <w:proofErr w:type="spellStart"/>
+      <w:r>
+        <w:t>Honghao</w:t>
+      </w:r>
+      <w:proofErr w:type="spellEnd"/>
+      <w:r>
+        <w:t xml:space="preserve"> Li stated the structure was a "mess". I believe making the simple switch from a dynamic menu to a static menu will resolve these types of conceptions about your site overall.  Otherwise your site looked good.</w:t>
       </w:r>
     </w:p>
     <w:p>
@@ -616,29 +887,26 @@
           <w:ilvl w:val="0"/>
           <w:numId w:val="2"/>
         </w:numPr>
-      </w:pPr>
-      <w:r>
-        <w:t>Each entity now has it’s own table on their main page that displays current records and</w:t>
+        <w:rPr>
+          <w:ins w:id="3" w:author="H Fillerup" w:date="2020-05-09T09:00:00Z"/>
+        </w:rPr>
+      </w:pPr>
+      <w:r>
+        <w:t xml:space="preserve">Each entity now has </w:t>
+      </w:r>
+      <w:proofErr w:type="spellStart"/>
+      <w:r>
+        <w:t>it’s</w:t>
+      </w:r>
+      <w:proofErr w:type="spellEnd"/>
+      <w:r>
+        <w:t xml:space="preserve"> own table on their main page that displays current records and</w:t>
       </w:r>
       <w:r>
         <w:t xml:space="preserve"> includes</w:t>
       </w:r>
       <w:r>
         <w:t xml:space="preserve"> buttons to add, update, delete and search.</w:t>
-      </w:r>
-    </w:p>
-    <w:p>
-      <w:pPr>
-        <w:pStyle w:val="Heading2"/>
-      </w:pPr>
-      <w:r>
-        <w:t xml:space="preserve">Upgrades to </w:t>
-      </w:r>
-      <w:r>
-        <w:t>the</w:t>
-      </w:r>
-      <w:r>
-        <w:t xml:space="preserve"> Draft version</w:t>
       </w:r>
     </w:p>
     <w:p>
@@ -649,14 +917,29 @@
           <w:numId w:val="2"/>
         </w:numPr>
       </w:pPr>
-      <w:r>
-        <w:t xml:space="preserve">Removed Parts table since we only </w:t>
-      </w:r>
-      <w:r>
-        <w:t>need</w:t>
-      </w:r>
-      <w:r>
-        <w:t xml:space="preserve"> to implement one M:M relationship</w:t>
+      <w:ins w:id="4" w:author="H Fillerup" w:date="2020-05-09T09:00:00Z">
+        <w:r>
+          <w:t>Each form for the entities now includes any foreign keys</w:t>
+        </w:r>
+      </w:ins>
+      <w:ins w:id="5" w:author="H Fillerup" w:date="2020-05-09T09:01:00Z">
+        <w:r>
+          <w:t>.</w:t>
+        </w:r>
+      </w:ins>
+    </w:p>
+    <w:p>
+      <w:pPr>
+        <w:pStyle w:val="Heading2"/>
+      </w:pPr>
+      <w:r>
+        <w:t xml:space="preserve">Upgrades to </w:t>
+      </w:r>
+      <w:r>
+        <w:t>the</w:t>
+      </w:r>
+      <w:r>
+        <w:t xml:space="preserve"> Draft version</w:t>
       </w:r>
     </w:p>
     <w:p>
@@ -668,7 +951,13 @@
         </w:numPr>
       </w:pPr>
       <w:r>
-        <w:t>Removed cost, hours and rate attributes to focus on the tasks and mechanics for the repair order</w:t>
+        <w:t xml:space="preserve">Removed Parts table since we only </w:t>
+      </w:r>
+      <w:r>
+        <w:t>need</w:t>
+      </w:r>
+      <w:r>
+        <w:t xml:space="preserve"> to implement one M:M relationship</w:t>
       </w:r>
     </w:p>
     <w:p>
@@ -680,7 +969,7 @@
         </w:numPr>
       </w:pPr>
       <w:r>
-        <w:t>Changed the name of the status table to work_tasks for better clarification</w:t>
+        <w:t>Removed cost, hours and rate attributes to focus on the tasks and mechanics for the repair order</w:t>
       </w:r>
     </w:p>
     <w:p>
@@ -692,7 +981,15 @@
         </w:numPr>
       </w:pPr>
       <w:r>
-        <w:t>Changed the name of the repairs table to repair_orders for better clarification</w:t>
+        <w:t xml:space="preserve">Changed the name of the status table to </w:t>
+      </w:r>
+      <w:proofErr w:type="spellStart"/>
+      <w:r>
+        <w:t>work_tasks</w:t>
+      </w:r>
+      <w:proofErr w:type="spellEnd"/>
+      <w:r>
+        <w:t xml:space="preserve"> for better clarification</w:t>
       </w:r>
     </w:p>
     <w:p>
@@ -704,7 +1001,15 @@
         </w:numPr>
       </w:pPr>
       <w:r>
-        <w:t>Changed repairs_statuses relationship table to work_orders and added it as a composite table for better clarification</w:t>
+        <w:t xml:space="preserve">Changed the name of the repairs table to </w:t>
+      </w:r>
+      <w:proofErr w:type="spellStart"/>
+      <w:r>
+        <w:t>repair_orders</w:t>
+      </w:r>
+      <w:proofErr w:type="spellEnd"/>
+      <w:r>
+        <w:t xml:space="preserve"> for better clarification</w:t>
       </w:r>
     </w:p>
     <w:p>
@@ -716,7 +1021,23 @@
         </w:numPr>
       </w:pPr>
       <w:r>
-        <w:t>Made work_orders a composite table with attributes moved from work_tasks (mechanic_id, start_date and end_date). This was to satisfy the requirement that when we delete our M:M task and repair orders relationship record, we cannot delete any record from the repair_orders or work_tasks tables.</w:t>
+        <w:t xml:space="preserve">Changed </w:t>
+      </w:r>
+      <w:proofErr w:type="spellStart"/>
+      <w:r>
+        <w:t>repairs_statuses</w:t>
+      </w:r>
+      <w:proofErr w:type="spellEnd"/>
+      <w:r>
+        <w:t xml:space="preserve"> relationship table to </w:t>
+      </w:r>
+      <w:proofErr w:type="spellStart"/>
+      <w:r>
+        <w:t>work_orders</w:t>
+      </w:r>
+      <w:proofErr w:type="spellEnd"/>
+      <w:r>
+        <w:t xml:space="preserve"> and added it as a composite table for better clarification</w:t>
       </w:r>
     </w:p>
     <w:p>
@@ -728,8 +1049,78 @@
         </w:numPr>
       </w:pPr>
       <w:r>
+        <w:t xml:space="preserve">Made </w:t>
+      </w:r>
+      <w:proofErr w:type="spellStart"/>
+      <w:r>
+        <w:t>work_orders</w:t>
+      </w:r>
+      <w:proofErr w:type="spellEnd"/>
+      <w:r>
+        <w:t xml:space="preserve"> a composite table with attributes moved from </w:t>
+      </w:r>
+      <w:proofErr w:type="spellStart"/>
+      <w:r>
+        <w:t>work_tasks</w:t>
+      </w:r>
+      <w:proofErr w:type="spellEnd"/>
+      <w:r>
+        <w:t xml:space="preserve"> (</w:t>
+      </w:r>
+      <w:proofErr w:type="spellStart"/>
+      <w:r>
+        <w:t>mechanic_id</w:t>
+      </w:r>
+      <w:proofErr w:type="spellEnd"/>
+      <w:r>
+        <w:t xml:space="preserve">, </w:t>
+      </w:r>
+      <w:proofErr w:type="spellStart"/>
+      <w:r>
+        <w:t>start_date</w:t>
+      </w:r>
+      <w:proofErr w:type="spellEnd"/>
+      <w:r>
+        <w:t xml:space="preserve"> and </w:t>
+      </w:r>
+      <w:proofErr w:type="spellStart"/>
+      <w:r>
+        <w:t>end_date</w:t>
+      </w:r>
+      <w:proofErr w:type="spellEnd"/>
+      <w:r>
+        <w:t xml:space="preserve">). This was to satisfy the requirement that when we delete our M:M task and repair orders </w:t>
+      </w:r>
+      <w:r>
         <w:lastRenderedPageBreak/>
-        <w:t>Updated the customers participation with cars, a customer can have 0 or more cars, this will allow a customer to be added to the database without requiring a car_id</w:t>
+        <w:t xml:space="preserve">relationship record, we cannot delete any record from the </w:t>
+      </w:r>
+      <w:proofErr w:type="spellStart"/>
+      <w:r>
+        <w:t>repair_orders</w:t>
+      </w:r>
+      <w:proofErr w:type="spellEnd"/>
+      <w:r>
+        <w:t xml:space="preserve"> or </w:t>
+      </w:r>
+      <w:proofErr w:type="spellStart"/>
+      <w:r>
+        <w:t>work_tasks</w:t>
+      </w:r>
+      <w:proofErr w:type="spellEnd"/>
+      <w:r>
+        <w:t xml:space="preserve"> tables.</w:t>
+      </w:r>
+      <w:r>
+        <w:t xml:space="preserve"> We also gave </w:t>
+      </w:r>
+      <w:proofErr w:type="spellStart"/>
+      <w:r>
+        <w:t>work_orders</w:t>
+      </w:r>
+      <w:proofErr w:type="spellEnd"/>
+      <w:r>
+        <w:t xml:space="preserve"> a PK of id, instead of using the FKs as the PK.</w:t>
       </w:r>
     </w:p>
     <w:p>
@@ -741,8 +1132,13 @@
         </w:numPr>
       </w:pPr>
       <w:r>
-        <w:t>Updated the cars participation with repair orders, a car can have 0 or more repairs, this will allow a car to be added to the database without requiring a repair order</w:t>
-      </w:r>
+        <w:t xml:space="preserve">Updated the customers participation with cars, a customer can have 0 or more cars, this will allow a customer to be added to the database without requiring a </w:t>
+      </w:r>
+      <w:proofErr w:type="spellStart"/>
+      <w:r>
+        <w:t>car_id</w:t>
+      </w:r>
+      <w:proofErr w:type="spellEnd"/>
     </w:p>
     <w:p>
       <w:pPr>
@@ -753,7 +1149,7 @@
         </w:numPr>
       </w:pPr>
       <w:r>
-        <w:t>Changed mechanics relationship with work_tasks (statuses). Mechanics has a M:M relationship with both repair_orders and work_tasks.</w:t>
+        <w:t>Updated the cars participation with repair orders, a car can have 0 or more repairs, this will allow a car to be added to the database without requiring a repair order</w:t>
       </w:r>
     </w:p>
     <w:p>
@@ -765,7 +1161,31 @@
         </w:numPr>
       </w:pPr>
       <w:r>
-        <w:t>Added parts_neeeded attribute to repair_order, this will allow us to use logic to only add an Order Parts work_order to a repair_order when true</w:t>
+        <w:t xml:space="preserve">Changed mechanics relationship with </w:t>
+      </w:r>
+      <w:proofErr w:type="spellStart"/>
+      <w:r>
+        <w:t>work_tasks</w:t>
+      </w:r>
+      <w:proofErr w:type="spellEnd"/>
+      <w:r>
+        <w:t xml:space="preserve"> (statuses). Mechanics has a M:M relationship with both </w:t>
+      </w:r>
+      <w:proofErr w:type="spellStart"/>
+      <w:r>
+        <w:t>repair_orders</w:t>
+      </w:r>
+      <w:proofErr w:type="spellEnd"/>
+      <w:r>
+        <w:t xml:space="preserve"> and </w:t>
+      </w:r>
+      <w:proofErr w:type="spellStart"/>
+      <w:r>
+        <w:t>work_tasks</w:t>
+      </w:r>
+      <w:proofErr w:type="spellEnd"/>
+      <w:r>
+        <w:t>, which are both nullable.</w:t>
       </w:r>
     </w:p>
     <w:p>
@@ -777,7 +1197,46 @@
         </w:numPr>
       </w:pPr>
       <w:r>
-        <w:t>Added pair programming to programming assignments because we want to work on everything together if possible.</w:t>
+        <w:t>Removed</w:t>
+      </w:r>
+      <w:r>
+        <w:t xml:space="preserve"> </w:t>
+      </w:r>
+      <w:proofErr w:type="spellStart"/>
+      <w:r>
+        <w:t>parts_neeeded</w:t>
+      </w:r>
+      <w:proofErr w:type="spellEnd"/>
+      <w:r>
+        <w:t xml:space="preserve"> </w:t>
+      </w:r>
+      <w:r>
+        <w:t xml:space="preserve">and </w:t>
+      </w:r>
+      <w:proofErr w:type="spellStart"/>
+      <w:r>
+        <w:t>current_status</w:t>
+      </w:r>
+      <w:proofErr w:type="spellEnd"/>
+      <w:r>
+        <w:t xml:space="preserve"> attributes </w:t>
+      </w:r>
+      <w:r>
+        <w:t xml:space="preserve"> </w:t>
+      </w:r>
+      <w:r>
+        <w:t>from</w:t>
+      </w:r>
+      <w:r>
+        <w:t xml:space="preserve"> </w:t>
+      </w:r>
+      <w:proofErr w:type="spellStart"/>
+      <w:r>
+        <w:t>repair_order</w:t>
+      </w:r>
+      <w:proofErr w:type="spellEnd"/>
+      <w:r>
+        <w:t>.</w:t>
       </w:r>
     </w:p>
     <w:p>
@@ -789,7 +1248,7 @@
         </w:numPr>
       </w:pPr>
       <w:r>
-        <w:t>Changed year attribute to model_year and model to model_name, since year is an SQL keyword</w:t>
+        <w:t>Added pair programming to programming assignments because we want to work on everything together if possible.</w:t>
       </w:r>
     </w:p>
     <w:p>
@@ -801,7 +1260,51 @@
         </w:numPr>
       </w:pPr>
       <w:r>
-        <w:t>Removed address fields from customers and description field from cars, it will be concatenated from model_year, make and model_name for simplification</w:t>
+        <w:t xml:space="preserve">Changed year attribute to </w:t>
+      </w:r>
+      <w:proofErr w:type="spellStart"/>
+      <w:r>
+        <w:t>model_year</w:t>
+      </w:r>
+      <w:proofErr w:type="spellEnd"/>
+      <w:r>
+        <w:t xml:space="preserve"> and model to </w:t>
+      </w:r>
+      <w:proofErr w:type="spellStart"/>
+      <w:r>
+        <w:t>model_name</w:t>
+      </w:r>
+      <w:proofErr w:type="spellEnd"/>
+      <w:r>
+        <w:t>, since year is an SQL keyword</w:t>
+      </w:r>
+    </w:p>
+    <w:p>
+      <w:pPr>
+        <w:pStyle w:val="Body2"/>
+        <w:numPr>
+          <w:ilvl w:val="0"/>
+          <w:numId w:val="2"/>
+        </w:numPr>
+      </w:pPr>
+      <w:r>
+        <w:t xml:space="preserve">Removed address fields from customers and description field from cars, it will be concatenated from </w:t>
+      </w:r>
+      <w:proofErr w:type="spellStart"/>
+      <w:r>
+        <w:t>model_year</w:t>
+      </w:r>
+      <w:proofErr w:type="spellEnd"/>
+      <w:r>
+        <w:t xml:space="preserve">, make and </w:t>
+      </w:r>
+      <w:proofErr w:type="spellStart"/>
+      <w:r>
+        <w:t>model_name</w:t>
+      </w:r>
+      <w:proofErr w:type="spellEnd"/>
+      <w:r>
+        <w:t xml:space="preserve"> for simplification</w:t>
       </w:r>
     </w:p>
     <w:p>
@@ -816,8 +1319,13 @@
       <w:pPr>
         <w:pStyle w:val="BodyA"/>
       </w:pPr>
-      <w:r>
-        <w:t>Mahinui auto shop, a single location, has seen record business in the last decade, repairing 50 or more cars on any given day. With more customers coming in by the day, keeping track of records has become a nightmare.  The owner, Brad, has finally decided to upgrade his repair order workflow from pen and paper being passed between his 10 mechanics to a website database. Brad is looking to create a system for his mechanics to track the tasks involved with a car's repair, from diagnosis to customer pick up, and be able to view a display of the progress on the homepage. The website will allow users to:</w:t>
+      <w:proofErr w:type="spellStart"/>
+      <w:r>
+        <w:t>Mahinui</w:t>
+      </w:r>
+      <w:proofErr w:type="spellEnd"/>
+      <w:r>
+        <w:t xml:space="preserve"> auto shop, a single location, has seen record business in the last decade, repairing 50 or more cars on any given day. With more customers coming in by the day, keeping track of records has become a nightmare.  The owner, Brad, has finally decided to upgrade his repair order workflow from pen and paper being passed between his 10 mechanics to a website database. Brad is looking to create a system for his mechanics to track the tasks involved with a car's repair, from diagnosis to customer pick up, and be able to view a display of the progress on the homepage. The website will allow users to:</w:t>
       </w:r>
     </w:p>
     <w:p>
@@ -829,7 +1337,43 @@
         </w:numPr>
       </w:pPr>
       <w:r>
-        <w:t>Search for car</w:t>
+        <w:t>Add Customer</w:t>
+      </w:r>
+    </w:p>
+    <w:p>
+      <w:pPr>
+        <w:pStyle w:val="BodyA"/>
+        <w:numPr>
+          <w:ilvl w:val="0"/>
+          <w:numId w:val="4"/>
+        </w:numPr>
+      </w:pPr>
+      <w:r>
+        <w:t>Add Car</w:t>
+      </w:r>
+    </w:p>
+    <w:p>
+      <w:pPr>
+        <w:pStyle w:val="BodyA"/>
+        <w:numPr>
+          <w:ilvl w:val="0"/>
+          <w:numId w:val="4"/>
+        </w:numPr>
+      </w:pPr>
+      <w:r>
+        <w:t>Add repair order to a car</w:t>
+      </w:r>
+    </w:p>
+    <w:p>
+      <w:pPr>
+        <w:pStyle w:val="BodyA"/>
+        <w:numPr>
+          <w:ilvl w:val="0"/>
+          <w:numId w:val="4"/>
+        </w:numPr>
+      </w:pPr>
+      <w:r>
+        <w:t>Add work orders to repair order</w:t>
       </w:r>
     </w:p>
     <w:p>
@@ -841,7 +1385,7 @@
         </w:numPr>
       </w:pPr>
       <w:r>
-        <w:t>If car is not found</w:t>
+        <w:t>Add work task to work order</w:t>
       </w:r>
     </w:p>
     <w:p>
@@ -853,43 +1397,22 @@
         </w:numPr>
       </w:pPr>
       <w:r>
-        <w:t xml:space="preserve"> Search for customer to add to car</w:t>
-      </w:r>
-    </w:p>
-    <w:p>
-      <w:pPr>
-        <w:pStyle w:val="BodyA"/>
-        <w:numPr>
-          <w:ilvl w:val="3"/>
+        <w:t xml:space="preserve">Diagnosis, </w:t>
+      </w:r>
+      <w:r>
+        <w:t>customer approval, order parts, repair, test drive and finally contact customer</w:t>
+      </w:r>
+    </w:p>
+    <w:p>
+      <w:pPr>
+        <w:pStyle w:val="BodyA"/>
+        <w:numPr>
+          <w:ilvl w:val="1"/>
           <w:numId w:val="4"/>
         </w:numPr>
       </w:pPr>
       <w:r>
-        <w:t>If customer is not found</w:t>
-      </w:r>
-    </w:p>
-    <w:p>
-      <w:pPr>
-        <w:pStyle w:val="BodyA"/>
-        <w:numPr>
-          <w:ilvl w:val="4"/>
-          <w:numId w:val="4"/>
-        </w:numPr>
-      </w:pPr>
-      <w:r>
-        <w:t xml:space="preserve"> Add customer</w:t>
-      </w:r>
-    </w:p>
-    <w:p>
-      <w:pPr>
-        <w:pStyle w:val="BodyA"/>
-        <w:numPr>
-          <w:ilvl w:val="2"/>
-          <w:numId w:val="4"/>
-        </w:numPr>
-      </w:pPr>
-      <w:r>
-        <w:t>Add car</w:t>
+        <w:t>Add Mechanic to work order</w:t>
       </w:r>
     </w:p>
     <w:p>
@@ -901,7 +1424,13 @@
         </w:numPr>
       </w:pPr>
       <w:r>
-        <w:t>Add repair order to a car</w:t>
+        <w:t xml:space="preserve">Add end date to </w:t>
+      </w:r>
+      <w:r>
+        <w:t xml:space="preserve">work order </w:t>
+      </w:r>
+      <w:r>
+        <w:t>to complete</w:t>
       </w:r>
     </w:p>
     <w:p>
@@ -913,43 +1442,7 @@
         </w:numPr>
       </w:pPr>
       <w:r>
-        <w:t>Add work orders to repair orders</w:t>
-      </w:r>
-    </w:p>
-    <w:p>
-      <w:pPr>
-        <w:pStyle w:val="BodyA"/>
-        <w:numPr>
-          <w:ilvl w:val="1"/>
-          <w:numId w:val="4"/>
-        </w:numPr>
-      </w:pPr>
-      <w:r>
-        <w:t>First work order automatically added is the diagnosis task</w:t>
-      </w:r>
-    </w:p>
-    <w:p>
-      <w:pPr>
-        <w:pStyle w:val="BodyA"/>
-        <w:numPr>
-          <w:ilvl w:val="2"/>
-          <w:numId w:val="4"/>
-        </w:numPr>
-      </w:pPr>
-      <w:r>
-        <w:t>Followed by customer approval, order parts, repair, test drive and finally contact customer</w:t>
-      </w:r>
-    </w:p>
-    <w:p>
-      <w:pPr>
-        <w:pStyle w:val="BodyA"/>
-        <w:numPr>
-          <w:ilvl w:val="1"/>
-          <w:numId w:val="4"/>
-        </w:numPr>
-      </w:pPr>
-      <w:r>
-        <w:t>Add Mechanic to work order</w:t>
+        <w:t>Add new work order</w:t>
       </w:r>
     </w:p>
     <w:p>
@@ -961,44 +1454,14 @@
         </w:numPr>
       </w:pPr>
       <w:r>
-        <w:t>Complete current work order and move on to next work order if needed</w:t>
-      </w:r>
-    </w:p>
-    <w:p>
-      <w:pPr>
-        <w:pStyle w:val="BodyA"/>
-        <w:numPr>
-          <w:ilvl w:val="1"/>
-          <w:numId w:val="4"/>
-        </w:numPr>
-      </w:pPr>
-      <w:r>
-        <w:t>Order parts task is only added if the repair order needs parts</w:t>
-      </w:r>
-    </w:p>
-    <w:p>
-      <w:pPr>
-        <w:pStyle w:val="BodyA"/>
-        <w:numPr>
-          <w:ilvl w:val="1"/>
-          <w:numId w:val="4"/>
-        </w:numPr>
-      </w:pPr>
-      <w:r>
-        <w:t>Provides an option to delete repair order's current work order or delete the entire repair order</w:t>
-      </w:r>
-    </w:p>
-    <w:p>
-      <w:pPr>
-        <w:pStyle w:val="BodyA"/>
-        <w:numPr>
-          <w:ilvl w:val="0"/>
-          <w:numId w:val="4"/>
-        </w:numPr>
-      </w:pPr>
-      <w:r>
         <w:t xml:space="preserve">View on the website homepage the following display of all of the cars currently being repaired at the shop and the current task being performed </w:t>
       </w:r>
+    </w:p>
+    <w:p>
+      <w:pPr>
+        <w:pStyle w:val="BodyA"/>
+        <w:ind w:left="720"/>
+      </w:pPr>
     </w:p>
     <w:p>
       <w:pPr>
@@ -1067,14 +1530,23 @@
                 <w:bCs/>
               </w:rPr>
             </w:pPr>
+            <w:proofErr w:type="spellStart"/>
             <w:r>
               <w:rPr>
                 <w:rFonts w:ascii="Helvetica Neue" w:hAnsi="Helvetica Neue"/>
                 <w:b/>
                 <w:bCs/>
               </w:rPr>
-              <w:lastRenderedPageBreak/>
-              <w:t xml:space="preserve">Mahinui </w:t>
+              <w:t>Mahinui</w:t>
+            </w:r>
+            <w:proofErr w:type="spellEnd"/>
+            <w:r>
+              <w:rPr>
+                <w:rFonts w:ascii="Helvetica Neue" w:hAnsi="Helvetica Neue"/>
+                <w:b/>
+                <w:bCs/>
+              </w:rPr>
+              <w:t xml:space="preserve"> </w:t>
             </w:r>
             <w:r>
               <w:rPr>
@@ -1150,6 +1622,7 @@
                 <w:b/>
                 <w:bCs/>
               </w:rPr>
+              <w:lastRenderedPageBreak/>
               <w:t>Customer Name</w:t>
             </w:r>
           </w:p>
@@ -2234,11 +2707,6 @@
     </w:p>
     <w:p>
       <w:pPr>
-        <w:pStyle w:val="BodyA"/>
-      </w:pPr>
-    </w:p>
-    <w:p>
-      <w:pPr>
         <w:pStyle w:val="Heading2"/>
       </w:pPr>
       <w:r>
@@ -2309,8 +2777,13 @@
           <w:numId w:val="6"/>
         </w:numPr>
       </w:pPr>
-      <w:r>
-        <w:t>f_name: VARCHAR, NOT NULL</w:t>
+      <w:proofErr w:type="spellStart"/>
+      <w:r>
+        <w:t>f_name</w:t>
+      </w:r>
+      <w:proofErr w:type="spellEnd"/>
+      <w:r>
+        <w:t>: VARCHAR, NOT NULL</w:t>
       </w:r>
     </w:p>
     <w:p>
@@ -2321,8 +2794,13 @@
           <w:numId w:val="6"/>
         </w:numPr>
       </w:pPr>
-      <w:r>
-        <w:t>l_name: VARCHAR, NOT NULL</w:t>
+      <w:proofErr w:type="spellStart"/>
+      <w:r>
+        <w:t>l_name</w:t>
+      </w:r>
+      <w:proofErr w:type="spellEnd"/>
+      <w:r>
+        <w:t>: VARCHAR, NOT NULL</w:t>
       </w:r>
     </w:p>
     <w:p>
@@ -2333,8 +2811,13 @@
           <w:numId w:val="6"/>
         </w:numPr>
       </w:pPr>
-      <w:r>
-        <w:t>contact_no: VARCHAR, NOT NULL</w:t>
+      <w:proofErr w:type="spellStart"/>
+      <w:r>
+        <w:t>contact_no</w:t>
+      </w:r>
+      <w:proofErr w:type="spellEnd"/>
+      <w:r>
+        <w:t>: VARCHAR, NOT NULL</w:t>
       </w:r>
     </w:p>
     <w:p>
@@ -2345,8 +2828,13 @@
           <w:numId w:val="6"/>
         </w:numPr>
       </w:pPr>
-      <w:r>
-        <w:t>email_address: VARCHAR, NOT NUL</w:t>
+      <w:proofErr w:type="spellStart"/>
+      <w:r>
+        <w:t>email_address</w:t>
+      </w:r>
+      <w:proofErr w:type="spellEnd"/>
+      <w:r>
+        <w:t>: VARCHAR, NOT NUL</w:t>
       </w:r>
       <w:r>
         <w:t>L</w:t>
@@ -2361,7 +2849,15 @@
         </w:numPr>
       </w:pPr>
       <w:r>
-        <w:t>relationship:  a 1:M relationship between customers and cars is implemented with customer_id as a FK inside of cars, where a customer can have 0 to many cars, and a car can only have one customer.</w:t>
+        <w:t xml:space="preserve">relationship:  a 1:M relationship between customers and cars is implemented with </w:t>
+      </w:r>
+      <w:proofErr w:type="spellStart"/>
+      <w:r>
+        <w:t>customer_id</w:t>
+      </w:r>
+      <w:proofErr w:type="spellEnd"/>
+      <w:r>
+        <w:t xml:space="preserve"> as a FK inside of cars, where a customer can have 0 to many cars, and a car can only have one customer.</w:t>
       </w:r>
     </w:p>
     <w:p>
@@ -2383,7 +2879,6 @@
           <w:b/>
           <w:bCs/>
         </w:rPr>
-        <w:lastRenderedPageBreak/>
         <w:t xml:space="preserve">cars: </w:t>
       </w:r>
       <w:r>
@@ -2422,10 +2917,15 @@
           <w:numId w:val="6"/>
         </w:numPr>
       </w:pPr>
-      <w:r>
-        <w:t xml:space="preserve">customer_id: INT, </w:t>
-      </w:r>
-      <w:del w:id="0" w:author="H Fillerup" w:date="2020-05-06T19:48:00Z">
+      <w:proofErr w:type="spellStart"/>
+      <w:r>
+        <w:t>customer_id</w:t>
+      </w:r>
+      <w:proofErr w:type="spellEnd"/>
+      <w:r>
+        <w:t xml:space="preserve">: INT, </w:t>
+      </w:r>
+      <w:del w:id="6" w:author="H Fillerup" w:date="2020-05-06T19:48:00Z">
         <w:r>
           <w:delText>NOT NULL</w:delText>
         </w:r>
@@ -2442,8 +2942,14 @@
           <w:numId w:val="6"/>
         </w:numPr>
       </w:pPr>
-      <w:r>
-        <w:t>license_plate: VARCHAR, NOT NULL</w:t>
+      <w:proofErr w:type="spellStart"/>
+      <w:r>
+        <w:lastRenderedPageBreak/>
+        <w:t>license_plate</w:t>
+      </w:r>
+      <w:proofErr w:type="spellEnd"/>
+      <w:r>
+        <w:t>: VARCHAR, NOT NULL</w:t>
       </w:r>
     </w:p>
     <w:p>
@@ -2466,8 +2972,13 @@
           <w:numId w:val="6"/>
         </w:numPr>
       </w:pPr>
-      <w:r>
-        <w:t>model_name: VARCHAR, NOT NULL</w:t>
+      <w:proofErr w:type="spellStart"/>
+      <w:r>
+        <w:t>model_name</w:t>
+      </w:r>
+      <w:proofErr w:type="spellEnd"/>
+      <w:r>
+        <w:t>: VARCHAR, NOT NULL</w:t>
       </w:r>
     </w:p>
     <w:p>
@@ -2478,8 +2989,13 @@
           <w:numId w:val="6"/>
         </w:numPr>
       </w:pPr>
-      <w:r>
-        <w:t>model_year: YEAR, NOT NULL</w:t>
+      <w:proofErr w:type="spellStart"/>
+      <w:r>
+        <w:t>model_year</w:t>
+      </w:r>
+      <w:proofErr w:type="spellEnd"/>
+      <w:r>
+        <w:t>: YEAR, NOT NULL</w:t>
       </w:r>
     </w:p>
     <w:p>
@@ -2491,7 +3007,39 @@
         </w:numPr>
       </w:pPr>
       <w:r>
-        <w:t>relationship: a 1:M relationship between cars and repair_orders is implemented with car_id as a FK inside of repair_orders, were a car can have 0 or more repair orders and a repair order can have only one car ; a 1:M relationship between customers and cars is implemented with customer_id as a FK inside of cars, where a car requires one and only one customer and a customer can have 0 or more cars</w:t>
+        <w:t xml:space="preserve">relationship: a 1:M relationship between cars and </w:t>
+      </w:r>
+      <w:proofErr w:type="spellStart"/>
+      <w:r>
+        <w:t>repair_orders</w:t>
+      </w:r>
+      <w:proofErr w:type="spellEnd"/>
+      <w:r>
+        <w:t xml:space="preserve"> is implemented with </w:t>
+      </w:r>
+      <w:proofErr w:type="spellStart"/>
+      <w:r>
+        <w:t>car_id</w:t>
+      </w:r>
+      <w:proofErr w:type="spellEnd"/>
+      <w:r>
+        <w:t xml:space="preserve"> as a FK inside of </w:t>
+      </w:r>
+      <w:proofErr w:type="spellStart"/>
+      <w:r>
+        <w:t>repair_orders</w:t>
+      </w:r>
+      <w:proofErr w:type="spellEnd"/>
+      <w:r>
+        <w:t xml:space="preserve">, were a car can have 0 or more repair orders and a repair order can have only one car ; a 1:M relationship between customers and cars is implemented with </w:t>
+      </w:r>
+      <w:proofErr w:type="spellStart"/>
+      <w:r>
+        <w:t>customer_id</w:t>
+      </w:r>
+      <w:proofErr w:type="spellEnd"/>
+      <w:r>
+        <w:t xml:space="preserve"> as a FK inside of cars, where a car requires one and only one customer and a customer can have 0 or more cars</w:t>
       </w:r>
     </w:p>
     <w:p>
@@ -2509,141 +3057,251 @@
           <w:rFonts w:ascii="Arial Unicode MS" w:hAnsi="Arial Unicode MS"/>
         </w:rPr>
       </w:pPr>
+      <w:proofErr w:type="spellStart"/>
       <w:r>
         <w:rPr>
           <w:rFonts w:ascii="Helvetica Neue" w:hAnsi="Helvetica Neue"/>
           <w:b/>
           <w:bCs/>
         </w:rPr>
-        <w:t xml:space="preserve">repair_orders: </w:t>
-      </w:r>
-      <w:r>
-        <w:rPr>
-          <w:rFonts w:ascii="Helvetica Neue UltraLight" w:hAnsi="Helvetica Neue UltraLight"/>
-        </w:rPr>
-        <w:t>records details about the repair order being done on a car (Heather and Chris)</w:t>
-      </w:r>
-    </w:p>
-    <w:p>
-      <w:pPr>
-        <w:pStyle w:val="BodyA"/>
-        <w:numPr>
-          <w:ilvl w:val="0"/>
-          <w:numId w:val="6"/>
-        </w:numPr>
-      </w:pPr>
-      <w:r>
-        <w:t xml:space="preserve">id: </w:t>
-      </w:r>
-      <w:r>
-        <w:rPr>
-          <w:lang w:val="fr-FR"/>
-        </w:rPr>
-        <w:t>INT, AUTO_INCREMENT, UNIQUE, NOT NULL, PK</w:t>
-      </w:r>
-    </w:p>
-    <w:p>
-      <w:pPr>
-        <w:pStyle w:val="BodyA"/>
-        <w:numPr>
-          <w:ilvl w:val="0"/>
-          <w:numId w:val="6"/>
-        </w:numPr>
-      </w:pPr>
-      <w:r>
-        <w:t>car_id: INT</w:t>
-      </w:r>
-      <w:del w:id="1" w:author="H Fillerup" w:date="2020-05-06T19:48:00Z">
-        <w:r>
-          <w:delText>, NOT NULL</w:delText>
-        </w:r>
-      </w:del>
-      <w:r>
-        <w:t>, FK</w:t>
-      </w:r>
-    </w:p>
-    <w:p>
-      <w:pPr>
-        <w:pStyle w:val="BodyA"/>
-        <w:numPr>
-          <w:ilvl w:val="0"/>
-          <w:numId w:val="6"/>
-        </w:numPr>
-      </w:pPr>
-      <w:r>
-        <w:t>date_received: DATE</w:t>
-      </w:r>
-    </w:p>
-    <w:p>
-      <w:pPr>
-        <w:pStyle w:val="BodyA"/>
-        <w:numPr>
-          <w:ilvl w:val="0"/>
-          <w:numId w:val="6"/>
-        </w:numPr>
-      </w:pPr>
-      <w:r>
-        <w:t>date_completed: DATE</w:t>
-      </w:r>
-    </w:p>
-    <w:p>
-      <w:pPr>
-        <w:pStyle w:val="BodyA"/>
-        <w:numPr>
-          <w:ilvl w:val="0"/>
-          <w:numId w:val="6"/>
-        </w:numPr>
-      </w:pPr>
-      <w:r>
-        <w:t>parts_needed: TINYINT, NOT NULL, DEFAULT 0</w:t>
-      </w:r>
-    </w:p>
-    <w:p>
-      <w:pPr>
-        <w:pStyle w:val="BodyA"/>
-        <w:numPr>
-          <w:ilvl w:val="0"/>
-          <w:numId w:val="6"/>
-        </w:numPr>
-      </w:pPr>
-      <w:r>
-        <w:t>current_status: INT, NOT NULL, DEFAULT 1</w:t>
-      </w:r>
-    </w:p>
-    <w:p>
-      <w:pPr>
-        <w:pStyle w:val="BodyA"/>
-        <w:numPr>
-          <w:ilvl w:val="0"/>
-          <w:numId w:val="6"/>
-        </w:numPr>
-      </w:pPr>
-      <w:r>
-        <w:t>relationship: a M:M relationship between repair_orders and work_tasks and a M:M relationship between repair_orders and mechanics are both implemented with a composite table work_orders; a 1:M relationship between cars and repair_orders is implemented with car_id as a FK inside of repair_orders, where a repair order can have only 1 car, but a car can have 0 or more repairs</w:t>
-      </w:r>
-    </w:p>
-    <w:p>
-      <w:pPr>
-        <w:pStyle w:val="BodyA"/>
-        <w:rPr>
-          <w:rFonts w:ascii="Arial Unicode MS" w:hAnsi="Arial Unicode MS"/>
-        </w:rPr>
-      </w:pPr>
-    </w:p>
-    <w:p>
-      <w:pPr>
-        <w:pStyle w:val="BodyA"/>
-        <w:rPr>
-          <w:rFonts w:ascii="Arial Unicode MS" w:hAnsi="Arial Unicode MS"/>
-        </w:rPr>
-      </w:pPr>
+        <w:t>repair_orders</w:t>
+      </w:r>
+      <w:proofErr w:type="spellEnd"/>
       <w:r>
         <w:rPr>
           <w:rFonts w:ascii="Helvetica Neue" w:hAnsi="Helvetica Neue"/>
           <w:b/>
           <w:bCs/>
         </w:rPr>
-        <w:t xml:space="preserve">work_tasks: </w:t>
+        <w:t xml:space="preserve">: </w:t>
+      </w:r>
+      <w:r>
+        <w:rPr>
+          <w:rFonts w:ascii="Helvetica Neue UltraLight" w:hAnsi="Helvetica Neue UltraLight"/>
+        </w:rPr>
+        <w:t>records details about the repair order being done on a car (Heather and Chris)</w:t>
+      </w:r>
+    </w:p>
+    <w:p>
+      <w:pPr>
+        <w:pStyle w:val="BodyA"/>
+        <w:numPr>
+          <w:ilvl w:val="0"/>
+          <w:numId w:val="6"/>
+        </w:numPr>
+      </w:pPr>
+      <w:r>
+        <w:t xml:space="preserve">id: </w:t>
+      </w:r>
+      <w:r>
+        <w:rPr>
+          <w:lang w:val="fr-FR"/>
+        </w:rPr>
+        <w:t>INT, AUTO_INCREMENT, UNIQUE, NOT NULL, PK</w:t>
+      </w:r>
+    </w:p>
+    <w:p>
+      <w:pPr>
+        <w:pStyle w:val="BodyA"/>
+        <w:numPr>
+          <w:ilvl w:val="0"/>
+          <w:numId w:val="6"/>
+        </w:numPr>
+      </w:pPr>
+      <w:proofErr w:type="spellStart"/>
+      <w:r>
+        <w:t>car_id</w:t>
+      </w:r>
+      <w:proofErr w:type="spellEnd"/>
+      <w:r>
+        <w:t>: INT</w:t>
+      </w:r>
+      <w:del w:id="7" w:author="H Fillerup" w:date="2020-05-06T19:48:00Z">
+        <w:r>
+          <w:delText>, NOT NULL</w:delText>
+        </w:r>
+      </w:del>
+      <w:r>
+        <w:t>, FK</w:t>
+      </w:r>
+    </w:p>
+    <w:p>
+      <w:pPr>
+        <w:pStyle w:val="BodyA"/>
+        <w:numPr>
+          <w:ilvl w:val="0"/>
+          <w:numId w:val="6"/>
+        </w:numPr>
+      </w:pPr>
+      <w:proofErr w:type="spellStart"/>
+      <w:r>
+        <w:t>date_received</w:t>
+      </w:r>
+      <w:proofErr w:type="spellEnd"/>
+      <w:r>
+        <w:t>: DATE</w:t>
+      </w:r>
+    </w:p>
+    <w:p>
+      <w:pPr>
+        <w:pStyle w:val="BodyA"/>
+        <w:numPr>
+          <w:ilvl w:val="0"/>
+          <w:numId w:val="6"/>
+        </w:numPr>
+      </w:pPr>
+      <w:proofErr w:type="spellStart"/>
+      <w:r>
+        <w:t>date_completed</w:t>
+      </w:r>
+      <w:proofErr w:type="spellEnd"/>
+      <w:r>
+        <w:t>: DATE</w:t>
+      </w:r>
+    </w:p>
+    <w:p>
+      <w:pPr>
+        <w:pStyle w:val="BodyA"/>
+        <w:numPr>
+          <w:ilvl w:val="0"/>
+          <w:numId w:val="6"/>
+        </w:numPr>
+        <w:rPr>
+          <w:del w:id="8" w:author="H Fillerup" w:date="2020-05-09T09:06:00Z"/>
+        </w:rPr>
+      </w:pPr>
+      <w:del w:id="9" w:author="H Fillerup" w:date="2020-05-09T09:06:00Z">
+        <w:r>
+          <w:delText>parts_needed: TINYINT, NOT NULL, DEFAULT 0</w:delText>
+        </w:r>
+      </w:del>
+    </w:p>
+    <w:p>
+      <w:pPr>
+        <w:pStyle w:val="BodyA"/>
+        <w:numPr>
+          <w:ilvl w:val="0"/>
+          <w:numId w:val="6"/>
+        </w:numPr>
+        <w:rPr>
+          <w:del w:id="10" w:author="H Fillerup" w:date="2020-05-09T09:06:00Z"/>
+        </w:rPr>
+      </w:pPr>
+      <w:del w:id="11" w:author="H Fillerup" w:date="2020-05-09T09:06:00Z">
+        <w:r>
+          <w:delText>current_status: INT, NOT NULL, DEFAULT 1</w:delText>
+        </w:r>
+      </w:del>
+    </w:p>
+    <w:p>
+      <w:pPr>
+        <w:pStyle w:val="BodyA"/>
+        <w:numPr>
+          <w:ilvl w:val="0"/>
+          <w:numId w:val="6"/>
+        </w:numPr>
+      </w:pPr>
+      <w:r>
+        <w:t xml:space="preserve">relationship: a M:M relationship between </w:t>
+      </w:r>
+      <w:proofErr w:type="spellStart"/>
+      <w:r>
+        <w:t>repair_orders</w:t>
+      </w:r>
+      <w:proofErr w:type="spellEnd"/>
+      <w:r>
+        <w:t xml:space="preserve"> and </w:t>
+      </w:r>
+      <w:proofErr w:type="spellStart"/>
+      <w:r>
+        <w:t>work_tasks</w:t>
+      </w:r>
+      <w:proofErr w:type="spellEnd"/>
+      <w:r>
+        <w:t xml:space="preserve"> and a M:M relationship between </w:t>
+      </w:r>
+      <w:proofErr w:type="spellStart"/>
+      <w:r>
+        <w:t>repair_orders</w:t>
+      </w:r>
+      <w:proofErr w:type="spellEnd"/>
+      <w:r>
+        <w:t xml:space="preserve"> and mechanics are both implemented with a composite table </w:t>
+      </w:r>
+      <w:proofErr w:type="spellStart"/>
+      <w:r>
+        <w:t>work_orders</w:t>
+      </w:r>
+      <w:proofErr w:type="spellEnd"/>
+      <w:r>
+        <w:t xml:space="preserve">; a </w:t>
+      </w:r>
+      <w:r>
+        <w:t>1</w:t>
+      </w:r>
+      <w:r>
+        <w:t xml:space="preserve">:M relationship between cars and </w:t>
+      </w:r>
+      <w:proofErr w:type="spellStart"/>
+      <w:r>
+        <w:t>repair_orders</w:t>
+      </w:r>
+      <w:proofErr w:type="spellEnd"/>
+      <w:r>
+        <w:t xml:space="preserve"> is implemented with </w:t>
+      </w:r>
+      <w:proofErr w:type="spellStart"/>
+      <w:r>
+        <w:t>car_id</w:t>
+      </w:r>
+      <w:proofErr w:type="spellEnd"/>
+      <w:r>
+        <w:t xml:space="preserve"> as a FK inside of </w:t>
+      </w:r>
+      <w:proofErr w:type="spellStart"/>
+      <w:r>
+        <w:t>repair_orders</w:t>
+      </w:r>
+      <w:proofErr w:type="spellEnd"/>
+      <w:r>
+        <w:t>, where a repair order can have only 1 car, but a car can have 0 or more repairs</w:t>
+      </w:r>
+      <w:r>
+        <w:t>.</w:t>
+      </w:r>
+    </w:p>
+    <w:p>
+      <w:pPr>
+        <w:pStyle w:val="BodyA"/>
+        <w:rPr>
+          <w:rFonts w:ascii="Arial Unicode MS" w:hAnsi="Arial Unicode MS"/>
+        </w:rPr>
+      </w:pPr>
+    </w:p>
+    <w:p>
+      <w:pPr>
+        <w:pStyle w:val="BodyA"/>
+        <w:rPr>
+          <w:rFonts w:ascii="Arial Unicode MS" w:hAnsi="Arial Unicode MS"/>
+        </w:rPr>
+      </w:pPr>
+      <w:proofErr w:type="spellStart"/>
+      <w:r>
+        <w:rPr>
+          <w:rFonts w:ascii="Helvetica Neue" w:hAnsi="Helvetica Neue"/>
+          <w:b/>
+          <w:bCs/>
+        </w:rPr>
+        <w:t>work_tasks</w:t>
+      </w:r>
+      <w:proofErr w:type="spellEnd"/>
+      <w:r>
+        <w:rPr>
+          <w:rFonts w:ascii="Helvetica Neue" w:hAnsi="Helvetica Neue"/>
+          <w:b/>
+          <w:bCs/>
+        </w:rPr>
+        <w:t xml:space="preserve">: </w:t>
       </w:r>
       <w:r>
         <w:rPr>
@@ -2691,8 +3349,37 @@
         </w:numPr>
       </w:pPr>
       <w:r>
-        <w:t>relationship: a M:M relationship between repair_orders and work_tasks and a M:M relationship between mechanics and work_tasks are both implemented with a composite table work_orders</w:t>
-      </w:r>
+        <w:t xml:space="preserve">relationship: a M:M relationship between </w:t>
+      </w:r>
+      <w:proofErr w:type="spellStart"/>
+      <w:r>
+        <w:t>repair_orders</w:t>
+      </w:r>
+      <w:proofErr w:type="spellEnd"/>
+      <w:r>
+        <w:t xml:space="preserve"> and </w:t>
+      </w:r>
+      <w:proofErr w:type="spellStart"/>
+      <w:r>
+        <w:t>work_tasks</w:t>
+      </w:r>
+      <w:proofErr w:type="spellEnd"/>
+      <w:r>
+        <w:t xml:space="preserve"> and a M:M relationship between mechanics and </w:t>
+      </w:r>
+      <w:proofErr w:type="spellStart"/>
+      <w:r>
+        <w:t>work_tasks</w:t>
+      </w:r>
+      <w:proofErr w:type="spellEnd"/>
+      <w:r>
+        <w:t xml:space="preserve"> are both implemented with a composite table </w:t>
+      </w:r>
+      <w:proofErr w:type="spellStart"/>
+      <w:r>
+        <w:t>work_orders</w:t>
+      </w:r>
+      <w:proofErr w:type="spellEnd"/>
     </w:p>
     <w:p>
       <w:pPr>
@@ -2707,6 +3394,7 @@
           <w:rFonts w:ascii="Arial Unicode MS" w:hAnsi="Arial Unicode MS"/>
         </w:rPr>
       </w:pPr>
+      <w:proofErr w:type="spellStart"/>
       <w:r>
         <w:rPr>
           <w:rFonts w:ascii="Helvetica Neue" w:hAnsi="Helvetica Neue"/>
@@ -2715,11 +3403,26 @@
         </w:rPr>
         <w:t>work_orders</w:t>
       </w:r>
+      <w:proofErr w:type="spellEnd"/>
       <w:r>
         <w:rPr>
           <w:rFonts w:ascii="Helvetica Neue UltraLight" w:hAnsi="Helvetica Neue UltraLight"/>
         </w:rPr>
-        <w:t>: composite table that records the tasks that have been added to the repair_orders and also tracks the mechanic responsible for the work order (Heather and Chris)</w:t>
+        <w:t xml:space="preserve">: composite table that records the tasks that have been added to the </w:t>
+      </w:r>
+      <w:proofErr w:type="spellStart"/>
+      <w:r>
+        <w:rPr>
+          <w:rFonts w:ascii="Helvetica Neue UltraLight" w:hAnsi="Helvetica Neue UltraLight"/>
+        </w:rPr>
+        <w:t>repair_orders</w:t>
+      </w:r>
+      <w:proofErr w:type="spellEnd"/>
+      <w:r>
+        <w:rPr>
+          <w:rFonts w:ascii="Helvetica Neue UltraLight" w:hAnsi="Helvetica Neue UltraLight"/>
+        </w:rPr>
+        <w:t xml:space="preserve"> and also tracks the mechanic responsible for the work order (Heather and Chris)</w:t>
       </w:r>
     </w:p>
     <w:p>
@@ -2731,7 +3434,13 @@
         </w:numPr>
       </w:pPr>
       <w:r>
-        <w:t>repair_order_id, NOT NULL PK</w:t>
+        <w:t xml:space="preserve">id: </w:t>
+      </w:r>
+      <w:r>
+        <w:rPr>
+          <w:lang w:val="fr-FR"/>
+        </w:rPr>
+        <w:t>INT, AUTO_INCREMENT, UNIQUE, NOT NULL, PK</w:t>
       </w:r>
     </w:p>
     <w:p>
@@ -2742,8 +3451,16 @@
           <w:numId w:val="6"/>
         </w:numPr>
       </w:pPr>
-      <w:r>
-        <w:t>order_task_id, NOT NULL PK</w:t>
+      <w:proofErr w:type="spellStart"/>
+      <w:r>
+        <w:t>repair_order_id</w:t>
+      </w:r>
+      <w:proofErr w:type="spellEnd"/>
+      <w:r>
+        <w:t xml:space="preserve">, NOT NULL </w:t>
+      </w:r>
+      <w:r>
+        <w:t>FK</w:t>
       </w:r>
     </w:p>
     <w:p>
@@ -2754,11 +3471,16 @@
           <w:numId w:val="6"/>
         </w:numPr>
       </w:pPr>
-      <w:r>
-        <w:t>mechanic_id: INT, FK</w:t>
-      </w:r>
-      <w:r>
-        <w:tab/>
+      <w:proofErr w:type="spellStart"/>
+      <w:r>
+        <w:t>order_task_id</w:t>
+      </w:r>
+      <w:proofErr w:type="spellEnd"/>
+      <w:r>
+        <w:t xml:space="preserve">, NOT NULL </w:t>
+      </w:r>
+      <w:r>
+        <w:t>FK</w:t>
       </w:r>
     </w:p>
     <w:p>
@@ -2769,8 +3491,22 @@
           <w:numId w:val="6"/>
         </w:numPr>
       </w:pPr>
-      <w:r>
-        <w:t>start_date: DATE</w:t>
+      <w:proofErr w:type="spellStart"/>
+      <w:r>
+        <w:t>mechanic_id</w:t>
+      </w:r>
+      <w:proofErr w:type="spellEnd"/>
+      <w:r>
+        <w:t xml:space="preserve">: INT, </w:t>
+      </w:r>
+      <w:r>
+        <w:t xml:space="preserve">NOT </w:t>
+      </w:r>
+      <w:r>
+        <w:t>FK</w:t>
+      </w:r>
+      <w:r>
+        <w:tab/>
       </w:r>
     </w:p>
     <w:p>
@@ -2781,8 +3517,30 @@
           <w:numId w:val="6"/>
         </w:numPr>
       </w:pPr>
-      <w:r>
-        <w:t>end_date: DATE</w:t>
+      <w:proofErr w:type="spellStart"/>
+      <w:r>
+        <w:t>start_date</w:t>
+      </w:r>
+      <w:proofErr w:type="spellEnd"/>
+      <w:r>
+        <w:t>: DATE</w:t>
+      </w:r>
+    </w:p>
+    <w:p>
+      <w:pPr>
+        <w:pStyle w:val="BodyA"/>
+        <w:numPr>
+          <w:ilvl w:val="0"/>
+          <w:numId w:val="6"/>
+        </w:numPr>
+      </w:pPr>
+      <w:proofErr w:type="spellStart"/>
+      <w:r>
+        <w:t>end_date</w:t>
+      </w:r>
+      <w:proofErr w:type="spellEnd"/>
+      <w:r>
+        <w:t>: DATE</w:t>
       </w:r>
     </w:p>
     <w:p>
@@ -2824,7 +3582,6 @@
         </w:numPr>
       </w:pPr>
       <w:r>
-        <w:lastRenderedPageBreak/>
         <w:t xml:space="preserve">id: </w:t>
       </w:r>
       <w:r>
@@ -2845,9 +3602,11 @@
           <w:numId w:val="6"/>
         </w:numPr>
       </w:pPr>
+      <w:proofErr w:type="spellStart"/>
       <w:r>
         <w:t>f_name</w:t>
       </w:r>
+      <w:proofErr w:type="spellEnd"/>
       <w:r>
         <w:rPr>
           <w:lang w:val="de-DE"/>
@@ -2870,6 +3629,7 @@
         <w:rPr>
           <w:lang w:val="de-DE"/>
         </w:rPr>
+        <w:lastRenderedPageBreak/>
         <w:t>l_name: VARCHAR, NOT NULL</w:t>
       </w:r>
     </w:p>
@@ -2882,7 +3642,55 @@
         </w:numPr>
       </w:pPr>
       <w:r>
-        <w:t>relationship: a 1:M relationship between mechanics and work order is implemented with mechanic_id as a FK inside of work_orders, where a mechanic can have 0 or more work_orders but a work order can only have one mechanic; a M:M relationship between repair_orders and mechanics and a M:M relationship between mechanics and work_tasks are both implemented with a composite table work_orders;</w:t>
+        <w:t xml:space="preserve">relationship: a 1:M relationship between mechanics and work order is implemented with </w:t>
+      </w:r>
+      <w:proofErr w:type="spellStart"/>
+      <w:r>
+        <w:t>mechanic_id</w:t>
+      </w:r>
+      <w:proofErr w:type="spellEnd"/>
+      <w:r>
+        <w:t xml:space="preserve"> as a FK inside of </w:t>
+      </w:r>
+      <w:proofErr w:type="spellStart"/>
+      <w:r>
+        <w:t>work_orders</w:t>
+      </w:r>
+      <w:proofErr w:type="spellEnd"/>
+      <w:r>
+        <w:t xml:space="preserve">, where a mechanic can have 0 or more </w:t>
+      </w:r>
+      <w:proofErr w:type="spellStart"/>
+      <w:r>
+        <w:t>work_orders</w:t>
+      </w:r>
+      <w:proofErr w:type="spellEnd"/>
+      <w:r>
+        <w:t xml:space="preserve"> but a work order can only have one mechanic; a M:M relationship between </w:t>
+      </w:r>
+      <w:proofErr w:type="spellStart"/>
+      <w:r>
+        <w:t>repair_orders</w:t>
+      </w:r>
+      <w:proofErr w:type="spellEnd"/>
+      <w:r>
+        <w:t xml:space="preserve"> and mechanics and a M:M relationship between mechanics and </w:t>
+      </w:r>
+      <w:proofErr w:type="spellStart"/>
+      <w:r>
+        <w:t>work_tasks</w:t>
+      </w:r>
+      <w:proofErr w:type="spellEnd"/>
+      <w:r>
+        <w:t xml:space="preserve"> are both implemented with a composite table </w:t>
+      </w:r>
+      <w:proofErr w:type="spellStart"/>
+      <w:r>
+        <w:t>work_orders</w:t>
+      </w:r>
+      <w:proofErr w:type="spellEnd"/>
+      <w:r>
+        <w:t>;</w:t>
       </w:r>
     </w:p>
     <w:p>
@@ -2962,108 +3770,7 @@
         <mc:AlternateContent>
           <mc:Choice Requires="wps">
             <w:drawing>
-              <wp:anchor distT="0" distB="0" distL="0" distR="0" simplePos="0" relativeHeight="251662336" behindDoc="0" locked="0" layoutInCell="1" allowOverlap="1" wp14:anchorId="3882D6CC" wp14:editId="6409D8AA">
-                <wp:simplePos x="0" y="0"/>
-                <wp:positionH relativeFrom="column">
-                  <wp:posOffset>718282</wp:posOffset>
-                </wp:positionH>
-                <wp:positionV relativeFrom="line">
-                  <wp:posOffset>106729</wp:posOffset>
-                </wp:positionV>
-                <wp:extent cx="2789115" cy="3179298"/>
-                <wp:effectExtent l="38100" t="0" r="11430" b="97790"/>
-                <wp:wrapNone/>
-                <wp:docPr id="1073741828" name="officeArt object" descr="Connector: Elbow 9"/>
-                <wp:cNvGraphicFramePr/>
-                <a:graphic xmlns:a="http://schemas.openxmlformats.org/drawingml/2006/main">
-                  <a:graphicData uri="http://schemas.microsoft.com/office/word/2010/wordprocessingShape">
-                    <wps:wsp>
-                      <wps:cNvSpPr/>
-                      <wps:spPr>
-                        <a:xfrm flipH="1">
-                          <a:off x="0" y="0"/>
-                          <a:ext cx="2789115" cy="3179298"/>
-                        </a:xfrm>
-                        <a:custGeom>
-                          <a:avLst/>
-                          <a:gdLst/>
-                          <a:ahLst/>
-                          <a:cxnLst>
-                            <a:cxn ang="0">
-                              <a:pos x="wd2" y="hd2"/>
-                            </a:cxn>
-                            <a:cxn ang="5400000">
-                              <a:pos x="wd2" y="hd2"/>
-                            </a:cxn>
-                            <a:cxn ang="10800000">
-                              <a:pos x="wd2" y="hd2"/>
-                            </a:cxn>
-                            <a:cxn ang="16200000">
-                              <a:pos x="wd2" y="hd2"/>
-                            </a:cxn>
-                          </a:cxnLst>
-                          <a:rect l="0" t="0" r="r" b="b"/>
-                          <a:pathLst>
-                            <a:path w="21600" h="21600" extrusionOk="0">
-                              <a:moveTo>
-                                <a:pt x="0" y="0"/>
-                              </a:moveTo>
-                              <a:lnTo>
-                                <a:pt x="4993" y="0"/>
-                              </a:lnTo>
-                              <a:lnTo>
-                                <a:pt x="4993" y="21600"/>
-                              </a:lnTo>
-                              <a:lnTo>
-                                <a:pt x="21600" y="21600"/>
-                              </a:lnTo>
-                            </a:path>
-                          </a:pathLst>
-                        </a:custGeom>
-                        <a:noFill/>
-                        <a:ln w="12700" cap="flat">
-                          <a:solidFill>
-                            <a:srgbClr val="367DA2"/>
-                          </a:solidFill>
-                          <a:prstDash val="solid"/>
-                          <a:miter lim="400000"/>
-                          <a:tailEnd type="triangle" w="med" len="med"/>
-                        </a:ln>
-                        <a:effectLst/>
-                      </wps:spPr>
-                      <wps:bodyPr/>
-                    </wps:wsp>
-                  </a:graphicData>
-                </a:graphic>
-                <wp14:sizeRelH relativeFrom="margin">
-                  <wp14:pctWidth>0</wp14:pctWidth>
-                </wp14:sizeRelH>
-                <wp14:sizeRelV relativeFrom="margin">
-                  <wp14:pctHeight>0</wp14:pctHeight>
-                </wp14:sizeRelV>
-              </wp:anchor>
-            </w:drawing>
-          </mc:Choice>
-          <mc:Fallback>
-            <w:pict>
-              <v:shape w14:anchorId="45846307" id="officeArt object" o:spid="_x0000_s1026" alt="Connector: Elbow 9" style="position:absolute;margin-left:56.55pt;margin-top:8.4pt;width:219.6pt;height:250.35pt;flip:x;z-index:251662336;visibility:visible;mso-wrap-style:square;mso-width-percent:0;mso-height-percent:0;mso-wrap-distance-left:0;mso-wrap-distance-top:0;mso-wrap-distance-right:0;mso-wrap-distance-bottom:0;mso-position-horizontal:absolute;mso-position-horizontal-relative:text;mso-position-vertical:absolute;mso-position-vertical-relative:line;mso-width-percent:0;mso-height-percent:0;mso-width-relative:margin;mso-height-relative:margin;v-text-anchor:top" coordsize="21600,21600" o:gfxdata="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" path="m,l4993,r,21600l21600,21600e" filled="f" strokecolor="#367da2" strokeweight="1pt">
-                <v:stroke endarrow="block" miterlimit="4" joinstyle="miter"/>
-                <v:path arrowok="t" o:extrusionok="f" o:connecttype="custom" o:connectlocs="1394558,1589649;1394558,1589649;1394558,1589649;1394558,1589649" o:connectangles="0,90,180,270"/>
-                <w10:wrap anchory="line"/>
-              </v:shape>
-            </w:pict>
-          </mc:Fallback>
-        </mc:AlternateContent>
-      </w:r>
-      <w:r>
-        <w:rPr>
-          <w:noProof/>
-          <w:u w:val="single"/>
-        </w:rPr>
-        <mc:AlternateContent>
-          <mc:Choice Requires="wps">
-            <w:drawing>
-              <wp:anchor distT="0" distB="0" distL="0" distR="0" simplePos="0" relativeHeight="251659264" behindDoc="0" locked="0" layoutInCell="1" allowOverlap="1" wp14:anchorId="0D549829" wp14:editId="2A1DEADA">
+              <wp:anchor distT="0" distB="0" distL="0" distR="0" simplePos="0" relativeHeight="251659264" behindDoc="0" locked="0" layoutInCell="1" allowOverlap="1" wp14:anchorId="0D549829" wp14:editId="08413B1E">
                 <wp:simplePos x="0" y="0"/>
                 <wp:positionH relativeFrom="page">
                   <wp:posOffset>661182</wp:posOffset>
@@ -3147,7 +3854,7 @@
           </mc:Choice>
           <mc:Fallback>
             <w:pict>
-              <v:shape w14:anchorId="7B8B3F4A" id="officeArt object" o:spid="_x0000_s1026" alt="Connector: Elbow 3" style="position:absolute;margin-left:52.05pt;margin-top:6.75pt;width:18.85pt;height:126.85pt;flip:y;z-index:251659264;visibility:visible;mso-wrap-style:square;mso-width-percent:0;mso-height-percent:0;mso-wrap-distance-left:0;mso-wrap-distance-top:0;mso-wrap-distance-right:0;mso-wrap-distance-bottom:0;mso-position-horizontal:absolute;mso-position-horizontal-relative:page;mso-position-vertical:absolute;mso-position-vertical-relative:text;mso-width-percent:0;mso-height-percent:0;mso-width-relative:margin;mso-height-relative:margin;v-text-anchor:top" coordsize="21600,21600" o:gfxdata="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" path="m14688,l,,,21600r21600,e" filled="f" strokecolor="#367da2" strokeweight="1pt">
+              <v:shape w14:anchorId="7D18327D" id="officeArt object" o:spid="_x0000_s1026" alt="Connector: Elbow 3" style="position:absolute;margin-left:52.05pt;margin-top:6.75pt;width:18.85pt;height:126.85pt;flip:y;z-index:251659264;visibility:visible;mso-wrap-style:square;mso-width-percent:0;mso-height-percent:0;mso-wrap-distance-left:0;mso-wrap-distance-top:0;mso-wrap-distance-right:0;mso-wrap-distance-bottom:0;mso-position-horizontal:absolute;mso-position-horizontal-relative:page;mso-position-vertical:absolute;mso-position-vertical-relative:text;mso-width-percent:0;mso-height-percent:0;mso-width-relative:margin;mso-height-relative:margin;v-text-anchor:top" coordsize="21600,21600" o:gfxdata="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" path="m14688,l,,,21600r21600,e" filled="f" strokecolor="#367da2" strokeweight="1pt">
                 <v:stroke endarrow="block" miterlimit="4" joinstyle="miter"/>
                 <v:path arrowok="t" o:extrusionok="f" o:connecttype="custom" o:connectlocs="119575,805376;119575,805376;119575,805376;119575,805376" o:connectangles="0,90,180,270"/>
                 <w10:wrap anchorx="page"/>
@@ -3172,7 +3879,112 @@
         <w:ind w:left="360"/>
       </w:pPr>
       <w:r>
-        <w:t>f_name,</w:t>
+        <w:rPr>
+          <w:noProof/>
+          <w:u w:val="single"/>
+        </w:rPr>
+        <mc:AlternateContent>
+          <mc:Choice Requires="wps">
+            <w:drawing>
+              <wp:anchor distT="0" distB="0" distL="0" distR="0" simplePos="0" relativeHeight="251662336" behindDoc="0" locked="0" layoutInCell="1" allowOverlap="1" wp14:anchorId="3882D6CC" wp14:editId="687F07C0">
+                <wp:simplePos x="0" y="0"/>
+                <wp:positionH relativeFrom="column">
+                  <wp:posOffset>636806</wp:posOffset>
+                </wp:positionH>
+                <wp:positionV relativeFrom="paragraph">
+                  <wp:posOffset>96619</wp:posOffset>
+                </wp:positionV>
+                <wp:extent cx="2866879" cy="2989238"/>
+                <wp:effectExtent l="38100" t="0" r="10160" b="97155"/>
+                <wp:wrapNone/>
+                <wp:docPr id="1073741828" name="officeArt object" descr="Connector: Elbow 9"/>
+                <wp:cNvGraphicFramePr/>
+                <a:graphic xmlns:a="http://schemas.openxmlformats.org/drawingml/2006/main">
+                  <a:graphicData uri="http://schemas.microsoft.com/office/word/2010/wordprocessingShape">
+                    <wps:wsp>
+                      <wps:cNvSpPr/>
+                      <wps:spPr>
+                        <a:xfrm flipH="1">
+                          <a:off x="0" y="0"/>
+                          <a:ext cx="2866879" cy="2989238"/>
+                        </a:xfrm>
+                        <a:custGeom>
+                          <a:avLst/>
+                          <a:gdLst/>
+                          <a:ahLst/>
+                          <a:cxnLst>
+                            <a:cxn ang="0">
+                              <a:pos x="wd2" y="hd2"/>
+                            </a:cxn>
+                            <a:cxn ang="5400000">
+                              <a:pos x="wd2" y="hd2"/>
+                            </a:cxn>
+                            <a:cxn ang="10800000">
+                              <a:pos x="wd2" y="hd2"/>
+                            </a:cxn>
+                            <a:cxn ang="16200000">
+                              <a:pos x="wd2" y="hd2"/>
+                            </a:cxn>
+                          </a:cxnLst>
+                          <a:rect l="0" t="0" r="r" b="b"/>
+                          <a:pathLst>
+                            <a:path w="21600" h="21600" extrusionOk="0">
+                              <a:moveTo>
+                                <a:pt x="0" y="0"/>
+                              </a:moveTo>
+                              <a:lnTo>
+                                <a:pt x="4993" y="0"/>
+                              </a:lnTo>
+                              <a:lnTo>
+                                <a:pt x="4993" y="21600"/>
+                              </a:lnTo>
+                              <a:lnTo>
+                                <a:pt x="21600" y="21600"/>
+                              </a:lnTo>
+                            </a:path>
+                          </a:pathLst>
+                        </a:custGeom>
+                        <a:noFill/>
+                        <a:ln w="12700" cap="flat">
+                          <a:solidFill>
+                            <a:srgbClr val="367DA2"/>
+                          </a:solidFill>
+                          <a:prstDash val="solid"/>
+                          <a:miter lim="400000"/>
+                          <a:tailEnd type="triangle" w="med" len="med"/>
+                        </a:ln>
+                        <a:effectLst/>
+                      </wps:spPr>
+                      <wps:bodyPr/>
+                    </wps:wsp>
+                  </a:graphicData>
+                </a:graphic>
+                <wp14:sizeRelH relativeFrom="margin">
+                  <wp14:pctWidth>0</wp14:pctWidth>
+                </wp14:sizeRelH>
+                <wp14:sizeRelV relativeFrom="margin">
+                  <wp14:pctHeight>0</wp14:pctHeight>
+                </wp14:sizeRelV>
+              </wp:anchor>
+            </w:drawing>
+          </mc:Choice>
+          <mc:Fallback>
+            <w:pict>
+              <v:shape w14:anchorId="637CF969" id="officeArt object" o:spid="_x0000_s1026" alt="Connector: Elbow 9" style="position:absolute;margin-left:50.15pt;margin-top:7.6pt;width:225.75pt;height:235.35pt;flip:x;z-index:251662336;visibility:visible;mso-wrap-style:square;mso-width-percent:0;mso-height-percent:0;mso-wrap-distance-left:0;mso-wrap-distance-top:0;mso-wrap-distance-right:0;mso-wrap-distance-bottom:0;mso-position-horizontal:absolute;mso-position-horizontal-relative:text;mso-position-vertical:absolute;mso-position-vertical-relative:text;mso-width-percent:0;mso-height-percent:0;mso-width-relative:margin;mso-height-relative:margin;v-text-anchor:top" coordsize="21600,21600" o:gfxdata="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" path="m,l4993,r,21600l21600,21600e" filled="f" strokecolor="#367da2" strokeweight="1pt">
+                <v:stroke endarrow="block" miterlimit="4" joinstyle="miter"/>
+                <v:path arrowok="t" o:extrusionok="f" o:connecttype="custom" o:connectlocs="1433440,1494619;1433440,1494619;1433440,1494619;1433440,1494619" o:connectangles="0,90,180,270"/>
+              </v:shape>
+            </w:pict>
+          </mc:Fallback>
+        </mc:AlternateContent>
+      </w:r>
+      <w:proofErr w:type="spellStart"/>
+      <w:r>
+        <w:t>f_name</w:t>
+      </w:r>
+      <w:proofErr w:type="spellEnd"/>
+      <w:r>
+        <w:t>,</w:t>
       </w:r>
     </w:p>
     <w:p>
@@ -3180,8 +3992,13 @@
         <w:pStyle w:val="BodyA"/>
         <w:ind w:left="360"/>
       </w:pPr>
-      <w:r>
-        <w:t>l_name,</w:t>
+      <w:proofErr w:type="spellStart"/>
+      <w:r>
+        <w:t>l_name</w:t>
+      </w:r>
+      <w:proofErr w:type="spellEnd"/>
+      <w:r>
+        <w:t>,</w:t>
       </w:r>
     </w:p>
     <w:p>
@@ -3189,8 +4006,13 @@
         <w:pStyle w:val="BodyA"/>
         <w:ind w:left="360"/>
       </w:pPr>
-      <w:r>
-        <w:t>contact_no,</w:t>
+      <w:proofErr w:type="spellStart"/>
+      <w:r>
+        <w:t>contact_no</w:t>
+      </w:r>
+      <w:proofErr w:type="spellEnd"/>
+      <w:r>
+        <w:t>,</w:t>
       </w:r>
     </w:p>
     <w:p>
@@ -3198,8 +4020,13 @@
         <w:pStyle w:val="BodyA"/>
         <w:ind w:left="360"/>
       </w:pPr>
-      <w:r>
-        <w:t>email_address)</w:t>
+      <w:proofErr w:type="spellStart"/>
+      <w:r>
+        <w:t>email_address</w:t>
+      </w:r>
+      <w:proofErr w:type="spellEnd"/>
+      <w:r>
+        <w:t>)</w:t>
       </w:r>
     </w:p>
     <w:p>
@@ -3345,8 +4172,13 @@
         <w:pStyle w:val="BodyA"/>
         <w:ind w:left="360"/>
       </w:pPr>
-      <w:r>
-        <w:t>customer_id,</w:t>
+      <w:proofErr w:type="spellStart"/>
+      <w:r>
+        <w:t>customer_id</w:t>
+      </w:r>
+      <w:proofErr w:type="spellEnd"/>
+      <w:r>
+        <w:t>,</w:t>
       </w:r>
     </w:p>
     <w:p>
@@ -3354,8 +4186,13 @@
         <w:pStyle w:val="BodyA"/>
         <w:ind w:left="360"/>
       </w:pPr>
-      <w:r>
-        <w:t>license_plate,</w:t>
+      <w:proofErr w:type="spellStart"/>
+      <w:r>
+        <w:t>license_plate</w:t>
+      </w:r>
+      <w:proofErr w:type="spellEnd"/>
+      <w:r>
+        <w:t>,</w:t>
       </w:r>
     </w:p>
     <w:p>
@@ -3372,8 +4209,13 @@
         <w:pStyle w:val="BodyA"/>
         <w:ind w:left="360"/>
       </w:pPr>
-      <w:r>
-        <w:t>model_name,</w:t>
+      <w:proofErr w:type="spellStart"/>
+      <w:r>
+        <w:t>model_name</w:t>
+      </w:r>
+      <w:proofErr w:type="spellEnd"/>
+      <w:r>
+        <w:t>,</w:t>
       </w:r>
     </w:p>
     <w:p>
@@ -3381,8 +4223,13 @@
         <w:pStyle w:val="BodyA"/>
         <w:ind w:left="360"/>
       </w:pPr>
-      <w:r>
-        <w:t>model_year)</w:t>
+      <w:proofErr w:type="spellStart"/>
+      <w:r>
+        <w:t>model_year</w:t>
+      </w:r>
+      <w:proofErr w:type="spellEnd"/>
+      <w:r>
+        <w:t>)</w:t>
       </w:r>
     </w:p>
     <w:p>
@@ -3399,6 +4246,7 @@
         <w:pStyle w:val="BodyA"/>
         <w:ind w:left="360"/>
       </w:pPr>
+      <w:proofErr w:type="spellStart"/>
       <w:r>
         <w:rPr>
           <w:rFonts w:ascii="Helvetica Neue" w:hAnsi="Helvetica Neue"/>
@@ -3407,6 +4255,7 @@
         </w:rPr>
         <w:t>repair_orders</w:t>
       </w:r>
+      <w:proofErr w:type="spellEnd"/>
       <w:r>
         <w:t>(</w:t>
       </w:r>
@@ -3431,8 +4280,13 @@
         <w:pStyle w:val="BodyA"/>
         <w:ind w:left="360"/>
       </w:pPr>
-      <w:r>
-        <w:t>car_id,</w:t>
+      <w:proofErr w:type="spellStart"/>
+      <w:r>
+        <w:t>car_id</w:t>
+      </w:r>
+      <w:proofErr w:type="spellEnd"/>
+      <w:r>
+        <w:t>,</w:t>
       </w:r>
     </w:p>
     <w:p>
@@ -3440,8 +4294,13 @@
         <w:pStyle w:val="BodyA"/>
         <w:ind w:left="360"/>
       </w:pPr>
-      <w:r>
-        <w:t>date_received,</w:t>
+      <w:proofErr w:type="spellStart"/>
+      <w:r>
+        <w:t>date_received</w:t>
+      </w:r>
+      <w:proofErr w:type="spellEnd"/>
+      <w:r>
+        <w:t>,</w:t>
       </w:r>
     </w:p>
     <w:p>
@@ -3449,17 +4308,13 @@
         <w:pStyle w:val="BodyA"/>
         <w:ind w:left="360"/>
       </w:pPr>
-      <w:r>
-        <w:t>date_completed,</w:t>
-      </w:r>
-    </w:p>
-    <w:p>
-      <w:pPr>
-        <w:pStyle w:val="BodyA"/>
-        <w:ind w:left="360"/>
-      </w:pPr>
-      <w:r>
-        <w:t>current_status)</w:t>
+      <w:proofErr w:type="spellStart"/>
+      <w:r>
+        <w:t>date_completed</w:t>
+      </w:r>
+      <w:proofErr w:type="spellEnd"/>
+      <w:r>
+        <w:t>)</w:t>
       </w:r>
     </w:p>
     <w:p>
@@ -3491,6 +4346,25 @@
         <w:pStyle w:val="BodyA"/>
         <w:ind w:left="360"/>
       </w:pPr>
+    </w:p>
+    <w:p>
+      <w:pPr>
+        <w:pStyle w:val="BodyA"/>
+        <w:ind w:left="360"/>
+      </w:pPr>
+    </w:p>
+    <w:p>
+      <w:pPr>
+        <w:pStyle w:val="BodyA"/>
+        <w:ind w:left="360"/>
+      </w:pPr>
+    </w:p>
+    <w:p>
+      <w:pPr>
+        <w:pStyle w:val="BodyA"/>
+        <w:ind w:left="360"/>
+      </w:pPr>
+      <w:proofErr w:type="spellStart"/>
       <w:r>
         <w:rPr>
           <w:rFonts w:ascii="Helvetica Neue" w:hAnsi="Helvetica Neue"/>
@@ -3499,8 +4373,24 @@
         </w:rPr>
         <w:t>work_orders</w:t>
       </w:r>
+      <w:proofErr w:type="spellEnd"/>
       <w:r>
         <w:t xml:space="preserve"> (</w:t>
+      </w:r>
+    </w:p>
+    <w:p>
+      <w:pPr>
+        <w:pStyle w:val="BodyA"/>
+        <w:ind w:left="360"/>
+        <w:rPr>
+          <w:u w:val="single"/>
+        </w:rPr>
+      </w:pPr>
+      <w:r>
+        <w:rPr>
+          <w:u w:val="single"/>
+        </w:rPr>
+        <w:t>id,</w:t>
       </w:r>
     </w:p>
     <w:p>
@@ -3512,11 +4402,19 @@
           <w:u w:val="single"/>
         </w:rPr>
       </w:pPr>
+      <w:proofErr w:type="spellStart"/>
       <w:r>
         <w:rPr>
           <w:u w:val="single"/>
         </w:rPr>
-        <w:t>repair_order_id,</w:t>
+        <w:t>repair_order_id</w:t>
+      </w:r>
+      <w:proofErr w:type="spellEnd"/>
+      <w:r>
+        <w:rPr>
+          <w:u w:val="single"/>
+        </w:rPr>
+        <w:t>,</w:t>
       </w:r>
     </w:p>
     <w:p>
@@ -3623,11 +4521,19 @@
           </mc:Fallback>
         </mc:AlternateContent>
       </w:r>
+      <w:proofErr w:type="spellStart"/>
       <w:r>
         <w:rPr>
           <w:u w:val="single"/>
         </w:rPr>
-        <w:t>work_task_id,</w:t>
+        <w:t>work_task_id</w:t>
+      </w:r>
+      <w:proofErr w:type="spellEnd"/>
+      <w:r>
+        <w:rPr>
+          <w:u w:val="single"/>
+        </w:rPr>
+        <w:t>,</w:t>
       </w:r>
     </w:p>
     <w:p>
@@ -3734,17 +4640,24 @@
           </mc:Fallback>
         </mc:AlternateContent>
       </w:r>
+      <w:proofErr w:type="spellStart"/>
       <w:r>
         <w:t>mechanic_id</w:t>
       </w:r>
+      <w:proofErr w:type="spellEnd"/>
     </w:p>
     <w:p>
       <w:pPr>
         <w:pStyle w:val="BodyA"/>
         <w:ind w:left="360"/>
       </w:pPr>
-      <w:r>
-        <w:t>start_date,</w:t>
+      <w:proofErr w:type="spellStart"/>
+      <w:r>
+        <w:t>start_date</w:t>
+      </w:r>
+      <w:proofErr w:type="spellEnd"/>
+      <w:r>
+        <w:t>,</w:t>
       </w:r>
     </w:p>
     <w:p>
@@ -3752,8 +4665,13 @@
         <w:pStyle w:val="BodyA"/>
         <w:ind w:left="360"/>
       </w:pPr>
-      <w:r>
-        <w:t>end_date)</w:t>
+      <w:proofErr w:type="spellStart"/>
+      <w:r>
+        <w:t>end_date</w:t>
+      </w:r>
+      <w:proofErr w:type="spellEnd"/>
+      <w:r>
+        <w:t>)</w:t>
       </w:r>
     </w:p>
     <w:p>
@@ -3771,6 +4689,7 @@
         <w:pStyle w:val="BodyA"/>
         <w:ind w:left="360"/>
       </w:pPr>
+      <w:proofErr w:type="spellStart"/>
       <w:r>
         <w:rPr>
           <w:rFonts w:ascii="Helvetica Neue" w:hAnsi="Helvetica Neue"/>
@@ -3779,6 +4698,7 @@
         </w:rPr>
         <w:t>work_tasks</w:t>
       </w:r>
+      <w:proofErr w:type="spellEnd"/>
       <w:r>
         <w:t>(</w:t>
       </w:r>
@@ -3850,8 +4770,13 @@
         <w:pStyle w:val="BodyA"/>
         <w:ind w:left="360"/>
       </w:pPr>
-      <w:r>
-        <w:t>f_name,</w:t>
+      <w:proofErr w:type="spellStart"/>
+      <w:r>
+        <w:t>f_name</w:t>
+      </w:r>
+      <w:proofErr w:type="spellEnd"/>
+      <w:r>
+        <w:t>,</w:t>
       </w:r>
     </w:p>
     <w:p>
@@ -3859,8 +4784,13 @@
         <w:pStyle w:val="BodyA"/>
         <w:ind w:left="360"/>
       </w:pPr>
-      <w:r>
-        <w:t>l_name)</w:t>
+      <w:proofErr w:type="spellStart"/>
+      <w:r>
+        <w:t>l_name</w:t>
+      </w:r>
+      <w:proofErr w:type="spellEnd"/>
+      <w:r>
+        <w:t>)</w:t>
       </w:r>
     </w:p>
     <w:p>
@@ -6012,6 +6942,33 @@
         <w:numId w:val="5"/>
       </w:numPr>
     </w:pPr>
+  </w:style>
+  <w:style w:type="paragraph" w:styleId="BalloonText">
+    <w:name w:val="Balloon Text"/>
+    <w:basedOn w:val="Normal"/>
+    <w:link w:val="BalloonTextChar"/>
+    <w:uiPriority w:val="99"/>
+    <w:semiHidden/>
+    <w:unhideWhenUsed/>
+    <w:rsid w:val="00383278"/>
+    <w:rPr>
+      <w:rFonts w:ascii="Segoe UI" w:hAnsi="Segoe UI" w:cs="Segoe UI"/>
+      <w:sz w:val="18"/>
+      <w:szCs w:val="18"/>
+    </w:rPr>
+  </w:style>
+  <w:style w:type="character" w:customStyle="1" w:styleId="BalloonTextChar">
+    <w:name w:val="Balloon Text Char"/>
+    <w:basedOn w:val="DefaultParagraphFont"/>
+    <w:link w:val="BalloonText"/>
+    <w:uiPriority w:val="99"/>
+    <w:semiHidden/>
+    <w:rsid w:val="00383278"/>
+    <w:rPr>
+      <w:rFonts w:ascii="Segoe UI" w:hAnsi="Segoe UI" w:cs="Segoe UI"/>
+      <w:sz w:val="18"/>
+      <w:szCs w:val="18"/>
+    </w:rPr>
   </w:style>
 </w:styles>
 </file>

</xml_diff>